<commit_message>
cv and pub update
</commit_message>
<xml_diff>
--- a/files/ZhouLiang-CV-2023.docx
+++ b/files/ZhouLiang-CV-2023.docx
@@ -372,15 +372,14 @@
                 <w:sz w:val="24"/>
                 <w:szCs w:val="24"/>
               </w:rPr>
-              <w:t>2020 – current</w:t>
-            </w:r>
-            <w:r>
-              <w:rPr>
-                <w:rFonts w:hint="eastAsia"/>
-                <w:sz w:val="24"/>
-                <w:szCs w:val="24"/>
-              </w:rPr>
-              <w:t xml:space="preserve">  </w:t>
+              <w:t xml:space="preserve">2020 – </w:t>
+            </w:r>
+            <w:r>
+              <w:rPr>
+                <w:sz w:val="24"/>
+                <w:szCs w:val="24"/>
+              </w:rPr>
+              <w:t>2024 (expected)</w:t>
             </w:r>
           </w:p>
         </w:tc>
@@ -640,7 +639,23 @@
                 <w:sz w:val="24"/>
                 <w:szCs w:val="24"/>
               </w:rPr>
-              <w:t xml:space="preserve">2020 – current </w:t>
+              <w:t>202</w:t>
+            </w:r>
+            <w:r>
+              <w:rPr>
+                <w:bCs/>
+                <w:sz w:val="24"/>
+                <w:szCs w:val="24"/>
+              </w:rPr>
+              <w:t>2</w:t>
+            </w:r>
+            <w:r>
+              <w:rPr>
+                <w:bCs/>
+                <w:sz w:val="24"/>
+                <w:szCs w:val="24"/>
+              </w:rPr>
+              <w:t xml:space="preserve"> – current </w:t>
             </w:r>
           </w:p>
         </w:tc>
@@ -668,7 +683,21 @@
                 <w:sz w:val="24"/>
                 <w:szCs w:val="24"/>
               </w:rPr>
-              <w:t xml:space="preserve">Dept. of Earth, Ocean, and Atmospheric Science Florida State University, Tallahassee, FL. </w:t>
+              <w:t>Dept. of Earth, Ocean, and Atmospheric Science</w:t>
+            </w:r>
+            <w:r>
+              <w:rPr>
+                <w:sz w:val="24"/>
+                <w:szCs w:val="24"/>
+              </w:rPr>
+              <w:t xml:space="preserve">, </w:t>
+            </w:r>
+            <w:r>
+              <w:rPr>
+                <w:sz w:val="24"/>
+                <w:szCs w:val="24"/>
+              </w:rPr>
+              <w:t xml:space="preserve">Florida State University, Tallahassee, FL. </w:t>
             </w:r>
           </w:p>
           <w:p>
@@ -746,7 +775,21 @@
                 <w:sz w:val="24"/>
                 <w:szCs w:val="24"/>
               </w:rPr>
-              <w:t xml:space="preserve">Dept. of Earth, Ocean, and Atmospheric Science Florida State University, Tallahassee, FL, </w:t>
+              <w:t>Dept. of Earth, Ocean, and Atmospheric Science</w:t>
+            </w:r>
+            <w:r>
+              <w:rPr>
+                <w:sz w:val="24"/>
+                <w:szCs w:val="24"/>
+              </w:rPr>
+              <w:t xml:space="preserve">, </w:t>
+            </w:r>
+            <w:r>
+              <w:rPr>
+                <w:sz w:val="24"/>
+                <w:szCs w:val="24"/>
+              </w:rPr>
+              <w:t xml:space="preserve">Florida State University, Tallahassee, FL, </w:t>
             </w:r>
             <w:r>
               <w:rPr>
@@ -781,7 +824,21 @@
                 <w:sz w:val="24"/>
                 <w:szCs w:val="24"/>
               </w:rPr>
-              <w:t>Robert Letscher in the University of New Hampshire.</w:t>
+              <w:t xml:space="preserve">Robert Letscher </w:t>
+            </w:r>
+            <w:r>
+              <w:rPr>
+                <w:sz w:val="24"/>
+                <w:szCs w:val="24"/>
+              </w:rPr>
+              <w:t>at</w:t>
+            </w:r>
+            <w:r>
+              <w:rPr>
+                <w:sz w:val="24"/>
+                <w:szCs w:val="24"/>
+              </w:rPr>
+              <w:t xml:space="preserve"> University of New Hampshire.</w:t>
             </w:r>
           </w:p>
           <w:p>
@@ -797,6 +854,41 @@
                 <w:szCs w:val="24"/>
               </w:rPr>
               <w:t>Project: Dissolved organic phosphorus controls on marine nitrogen fixation and export production</w:t>
+            </w:r>
+            <w:r>
+              <w:rPr>
+                <w:sz w:val="24"/>
+                <w:szCs w:val="24"/>
+              </w:rPr>
+              <w:t xml:space="preserve">. Funding: NSF-OCE </w:t>
+            </w:r>
+            <w:r>
+              <w:rPr>
+                <w:sz w:val="24"/>
+                <w:szCs w:val="24"/>
+              </w:rPr>
+              <w:t>1829916</w:t>
+            </w:r>
+            <w:r>
+              <w:rPr>
+                <w:sz w:val="24"/>
+                <w:szCs w:val="24"/>
+              </w:rPr>
+              <w:t xml:space="preserve"> and </w:t>
+            </w:r>
+            <w:r>
+              <w:rPr>
+                <w:sz w:val="24"/>
+                <w:szCs w:val="24"/>
+              </w:rPr>
+              <w:t>1829916</w:t>
+            </w:r>
+            <w:r>
+              <w:rPr>
+                <w:sz w:val="24"/>
+                <w:szCs w:val="24"/>
+              </w:rPr>
+              <w:t xml:space="preserve"> </w:t>
             </w:r>
           </w:p>
           <w:p>
@@ -823,12 +915,31 @@
                 <w:szCs w:val="24"/>
               </w:rPr>
             </w:pPr>
-            <w:r>
-              <w:rPr>
-                <w:bCs/>
-                <w:sz w:val="24"/>
-                <w:szCs w:val="24"/>
-              </w:rPr>
+          </w:p>
+          <w:p>
+            <w:pPr>
+              <w:rPr>
+                <w:bCs/>
+                <w:sz w:val="24"/>
+                <w:szCs w:val="24"/>
+              </w:rPr>
+            </w:pPr>
+          </w:p>
+          <w:p>
+            <w:pPr>
+              <w:rPr>
+                <w:bCs/>
+                <w:sz w:val="24"/>
+                <w:szCs w:val="24"/>
+              </w:rPr>
+            </w:pPr>
+            <w:r>
+              <w:rPr>
+                <w:bCs/>
+                <w:sz w:val="24"/>
+                <w:szCs w:val="24"/>
+              </w:rPr>
+              <w:lastRenderedPageBreak/>
               <w:t>2017 - 2018</w:t>
             </w:r>
           </w:p>
@@ -840,16 +951,35 @@
           <w:p>
             <w:pPr>
               <w:rPr>
-                <w:sz w:val="24"/>
-                <w:szCs w:val="24"/>
-              </w:rPr>
-            </w:pPr>
-            <w:r>
-              <w:rPr>
-                <w:b/>
-                <w:sz w:val="24"/>
-                <w:szCs w:val="24"/>
-              </w:rPr>
+                <w:b/>
+                <w:sz w:val="24"/>
+                <w:szCs w:val="24"/>
+              </w:rPr>
+            </w:pPr>
+          </w:p>
+          <w:p>
+            <w:pPr>
+              <w:rPr>
+                <w:b/>
+                <w:sz w:val="24"/>
+                <w:szCs w:val="24"/>
+              </w:rPr>
+            </w:pPr>
+          </w:p>
+          <w:p>
+            <w:pPr>
+              <w:rPr>
+                <w:sz w:val="24"/>
+                <w:szCs w:val="24"/>
+              </w:rPr>
+            </w:pPr>
+            <w:r>
+              <w:rPr>
+                <w:b/>
+                <w:sz w:val="24"/>
+                <w:szCs w:val="24"/>
+              </w:rPr>
+              <w:lastRenderedPageBreak/>
               <w:t>Undergraduate</w:t>
             </w:r>
             <w:r>
@@ -952,6 +1082,15 @@
                 <w:szCs w:val="24"/>
               </w:rPr>
             </w:pPr>
+          </w:p>
+          <w:p>
+            <w:pPr>
+              <w:rPr>
+                <w:bCs/>
+                <w:sz w:val="24"/>
+                <w:szCs w:val="24"/>
+              </w:rPr>
+            </w:pPr>
             <w:r>
               <w:rPr>
                 <w:bCs/>
@@ -969,6 +1108,16 @@
           <w:p>
             <w:pPr>
               <w:rPr>
+                <w:b/>
+                <w:bCs/>
+                <w:sz w:val="24"/>
+                <w:szCs w:val="24"/>
+              </w:rPr>
+            </w:pPr>
+          </w:p>
+          <w:p>
+            <w:pPr>
+              <w:rPr>
                 <w:sz w:val="24"/>
                 <w:szCs w:val="24"/>
               </w:rPr>
@@ -996,15 +1145,7 @@
                 <w:sz w:val="24"/>
                 <w:szCs w:val="24"/>
               </w:rPr>
-              <w:t xml:space="preserve">Ocean University of </w:t>
-            </w:r>
-            <w:r>
-              <w:rPr>
-                <w:sz w:val="24"/>
-                <w:szCs w:val="24"/>
-              </w:rPr>
-              <w:lastRenderedPageBreak/>
-              <w:t xml:space="preserve">China, Qingdao, China. </w:t>
+              <w:t xml:space="preserve">Ocean University of China, Qingdao, China. </w:t>
             </w:r>
             <w:r>
               <w:rPr>
@@ -1033,23 +1174,7 @@
                 <w:sz w:val="24"/>
                 <w:szCs w:val="24"/>
               </w:rPr>
-              <w:t xml:space="preserve">Project: Measurements of methane in the ocean and </w:t>
-            </w:r>
-            <w:proofErr w:type="spellStart"/>
-            <w:r>
-              <w:rPr>
-                <w:sz w:val="24"/>
-                <w:szCs w:val="24"/>
-              </w:rPr>
-              <w:t>Huanghe</w:t>
-            </w:r>
-            <w:proofErr w:type="spellEnd"/>
-            <w:r>
-              <w:rPr>
-                <w:sz w:val="24"/>
-                <w:szCs w:val="24"/>
-              </w:rPr>
-              <w:t xml:space="preserve"> River</w:t>
+              <w:t>Project: Measurements of methane in the ocean and Huanghe River</w:t>
             </w:r>
           </w:p>
         </w:tc>
@@ -1144,7 +1269,15 @@
           <w:sz w:val="24"/>
           <w:szCs w:val="24"/>
         </w:rPr>
-        <w:t xml:space="preserve">Ocean </w:t>
+        <w:t>o</w:t>
+      </w:r>
+      <w:r>
+        <w:rPr>
+          <w:color w:val="000000" w:themeColor="text1"/>
+          <w:sz w:val="24"/>
+          <w:szCs w:val="24"/>
+        </w:rPr>
+        <w:t xml:space="preserve">cean </w:t>
       </w:r>
       <w:r>
         <w:rPr>
@@ -1244,7 +1377,6 @@
         </w:rPr>
         <w:t xml:space="preserve">* </w:t>
       </w:r>
-      <w:proofErr w:type="gramStart"/>
       <w:r>
         <w:rPr>
           <w:bCs/>
@@ -1252,9 +1384,8 @@
           <w:sz w:val="24"/>
           <w:szCs w:val="24"/>
         </w:rPr>
-        <w:t>denotes</w:t>
+        <w:t>Denotes</w:t>
       </w:r>
-      <w:proofErr w:type="gramEnd"/>
       <w:r>
         <w:rPr>
           <w:bCs/>
@@ -1292,11 +1423,15 @@
             <w:pPr>
               <w:rPr>
                 <w:b/>
-              </w:rPr>
-            </w:pPr>
-            <w:r>
-              <w:rPr>
-                <w:b/>
+                <w:sz w:val="24"/>
+                <w:szCs w:val="24"/>
+              </w:rPr>
+            </w:pPr>
+            <w:r>
+              <w:rPr>
+                <w:b/>
+                <w:sz w:val="24"/>
+                <w:szCs w:val="24"/>
               </w:rPr>
               <w:t>2023</w:t>
             </w:r>
@@ -1321,23 +1456,21 @@
                 <w:sz w:val="24"/>
                 <w:szCs w:val="24"/>
               </w:rPr>
-              <w:t>Liang, Z.</w:t>
-            </w:r>
-            <w:r>
-              <w:rPr>
-                <w:b/>
-                <w:bCs/>
-                <w:sz w:val="24"/>
-                <w:szCs w:val="24"/>
-              </w:rPr>
-              <w:t>*</w:t>
-            </w:r>
-            <w:r>
-              <w:rPr>
-                <w:sz w:val="24"/>
-                <w:szCs w:val="24"/>
-              </w:rPr>
-              <w:t>, Letscher, R.T., and Knapp, A.</w:t>
+              <w:t>Liang, Z.*</w:t>
+            </w:r>
+            <w:r>
+              <w:rPr>
+                <w:sz w:val="24"/>
+                <w:szCs w:val="24"/>
+              </w:rPr>
+              <w:t xml:space="preserve">, Marconi, D., D.M. Sigman, and </w:t>
+            </w:r>
+            <w:r>
+              <w:rPr>
+                <w:sz w:val="24"/>
+                <w:szCs w:val="24"/>
+              </w:rPr>
+              <w:t>Knapp, A.</w:t>
             </w:r>
             <w:r>
               <w:rPr>
@@ -1358,56 +1491,53 @@
                 <w:sz w:val="24"/>
                 <w:szCs w:val="24"/>
               </w:rPr>
-              <w:t>, Global patterns of surface ocean dissolved organic matter stoichiometry.</w:t>
-            </w:r>
-            <w:r>
-              <w:rPr>
-                <w:sz w:val="24"/>
-                <w:szCs w:val="24"/>
-              </w:rPr>
-              <w:t xml:space="preserve"> Global Biogeochemistry Cycles.</w:t>
-            </w:r>
-            <w:r>
-              <w:rPr>
-                <w:sz w:val="24"/>
-                <w:szCs w:val="24"/>
-              </w:rPr>
-              <w:t xml:space="preserve"> (</w:t>
-            </w:r>
-            <w:proofErr w:type="gramStart"/>
-            <w:r>
-              <w:rPr>
-                <w:b/>
-                <w:bCs/>
-                <w:sz w:val="24"/>
-                <w:szCs w:val="24"/>
-              </w:rPr>
-              <w:t>under</w:t>
-            </w:r>
-            <w:proofErr w:type="gramEnd"/>
-            <w:r>
-              <w:rPr>
-                <w:b/>
-                <w:bCs/>
-                <w:sz w:val="24"/>
-                <w:szCs w:val="24"/>
-              </w:rPr>
-              <w:t xml:space="preserve"> review</w:t>
-            </w:r>
-            <w:r>
-              <w:rPr>
-                <w:sz w:val="24"/>
-                <w:szCs w:val="24"/>
-              </w:rPr>
-              <w:t>)</w:t>
+              <w:t xml:space="preserve">, </w:t>
+            </w:r>
+            <w:r>
+              <w:rPr>
+                <w:sz w:val="24"/>
+                <w:szCs w:val="24"/>
+              </w:rPr>
+              <w:t>Production</w:t>
+            </w:r>
+            <w:r>
+              <w:rPr>
+                <w:sz w:val="24"/>
+                <w:szCs w:val="24"/>
+              </w:rPr>
+              <w:t xml:space="preserve"> </w:t>
+            </w:r>
+            <w:r>
+              <w:rPr>
+                <w:sz w:val="24"/>
+                <w:szCs w:val="24"/>
+              </w:rPr>
+              <w:t xml:space="preserve">and consumption of dissolved organic nitrogen (DON) across the South Pacific: an isotopic perspective from a zonal transect. </w:t>
             </w:r>
           </w:p>
           <w:p>
             <w:pPr>
               <w:jc w:val="left"/>
               <w:rPr>
-                <w:b/>
-                <w:bCs/>
+                <w:sz w:val="24"/>
+                <w:szCs w:val="24"/>
+              </w:rPr>
+            </w:pPr>
+            <w:r>
+              <w:rPr>
+                <w:b/>
+                <w:bCs/>
+                <w:color w:val="000000" w:themeColor="text1"/>
+                <w:sz w:val="24"/>
+                <w:szCs w:val="24"/>
+              </w:rPr>
+              <w:t>(in preparation)</w:t>
+            </w:r>
+          </w:p>
+          <w:p>
+            <w:pPr>
+              <w:jc w:val="left"/>
+              <w:rPr>
                 <w:sz w:val="24"/>
                 <w:szCs w:val="24"/>
               </w:rPr>
@@ -1424,11 +1554,15 @@
             <w:pPr>
               <w:rPr>
                 <w:b/>
-              </w:rPr>
-            </w:pPr>
-            <w:r>
-              <w:rPr>
-                <w:b/>
+                <w:sz w:val="24"/>
+                <w:szCs w:val="24"/>
+              </w:rPr>
+            </w:pPr>
+            <w:r>
+              <w:rPr>
+                <w:b/>
+                <w:sz w:val="24"/>
+                <w:szCs w:val="24"/>
               </w:rPr>
               <w:t>2023</w:t>
             </w:r>
@@ -1451,7 +1585,35 @@
                 <w:sz w:val="24"/>
                 <w:szCs w:val="24"/>
               </w:rPr>
-              <w:t xml:space="preserve">Inomura K.*, Nishimura, Y., Armin, G., Letscher, RT., </w:t>
+              <w:t>Inomura</w:t>
+            </w:r>
+            <w:r>
+              <w:rPr>
+                <w:sz w:val="24"/>
+                <w:szCs w:val="24"/>
+              </w:rPr>
+              <w:t xml:space="preserve">, </w:t>
+            </w:r>
+            <w:r>
+              <w:rPr>
+                <w:sz w:val="24"/>
+                <w:szCs w:val="24"/>
+              </w:rPr>
+              <w:t>K.*, Nishimura, Y., Armin, G., Letscher, R</w:t>
+            </w:r>
+            <w:r>
+              <w:rPr>
+                <w:sz w:val="24"/>
+                <w:szCs w:val="24"/>
+              </w:rPr>
+              <w:t>.</w:t>
+            </w:r>
+            <w:r>
+              <w:rPr>
+                <w:sz w:val="24"/>
+                <w:szCs w:val="24"/>
+              </w:rPr>
+              <w:t xml:space="preserve">T., </w:t>
             </w:r>
             <w:r>
               <w:rPr>
@@ -1474,14 +1636,14 @@
                 <w:sz w:val="24"/>
                 <w:szCs w:val="24"/>
               </w:rPr>
-              <w:t xml:space="preserve"> Ecological Letter</w:t>
-            </w:r>
-            <w:r>
-              <w:rPr>
-                <w:sz w:val="24"/>
-                <w:szCs w:val="24"/>
-              </w:rPr>
-              <w:t>s</w:t>
+              <w:t xml:space="preserve"> </w:t>
+            </w:r>
+            <w:r>
+              <w:rPr>
+                <w:sz w:val="24"/>
+                <w:szCs w:val="24"/>
+              </w:rPr>
+              <w:t>eLife</w:t>
             </w:r>
             <w:r>
               <w:rPr>
@@ -1490,25 +1652,14 @@
               </w:rPr>
               <w:t>. (</w:t>
             </w:r>
-            <w:proofErr w:type="gramStart"/>
-            <w:r>
-              <w:rPr>
-                <w:b/>
-                <w:bCs/>
-                <w:sz w:val="24"/>
-                <w:szCs w:val="24"/>
-              </w:rPr>
-              <w:t>under</w:t>
-            </w:r>
-            <w:proofErr w:type="gramEnd"/>
-            <w:r>
-              <w:rPr>
-                <w:b/>
-                <w:bCs/>
-                <w:sz w:val="24"/>
-                <w:szCs w:val="24"/>
-              </w:rPr>
-              <w:t xml:space="preserve"> review</w:t>
+            <w:r>
+              <w:rPr>
+                <w:b/>
+                <w:bCs/>
+                <w:sz w:val="24"/>
+                <w:szCs w:val="24"/>
+              </w:rPr>
+              <w:t>submitted</w:t>
             </w:r>
             <w:r>
               <w:rPr>
@@ -1540,13 +1691,17 @@
             <w:pPr>
               <w:rPr>
                 <w:b/>
-              </w:rPr>
-            </w:pPr>
-            <w:r>
-              <w:rPr>
-                <w:b/>
-              </w:rPr>
-              <w:t>2022</w:t>
+                <w:sz w:val="24"/>
+                <w:szCs w:val="24"/>
+              </w:rPr>
+            </w:pPr>
+            <w:r>
+              <w:rPr>
+                <w:b/>
+                <w:sz w:val="24"/>
+                <w:szCs w:val="24"/>
+              </w:rPr>
+              <w:t>2023</w:t>
             </w:r>
           </w:p>
         </w:tc>
@@ -1585,14 +1740,7 @@
                 <w:sz w:val="24"/>
                 <w:szCs w:val="24"/>
               </w:rPr>
-              <w:t xml:space="preserve">, McCabe, K., Fawcett, S.E., Forrer, H.J., Jeandel, C., Marconi, D., Planquette, H., Saito, M.A., Sohm, J.A., Thomas, R.K., Letscher, R.T., and </w:t>
-            </w:r>
-            <w:r>
-              <w:rPr>
-                <w:sz w:val="24"/>
-                <w:szCs w:val="24"/>
-              </w:rPr>
-              <w:t>Knapp, A.</w:t>
+              <w:t>, Letscher, R.T., and Knapp, A.</w:t>
             </w:r>
             <w:r>
               <w:rPr>
@@ -1613,9 +1761,136 @@
                 <w:sz w:val="24"/>
                 <w:szCs w:val="24"/>
               </w:rPr>
-              <w:t xml:space="preserve">, A global ocean dissolved organic phosphorus (DOP) concentration database (DOPv2021), Scientific Data, 9, 722, </w:t>
+              <w:t xml:space="preserve">, </w:t>
+            </w:r>
+            <w:r>
+              <w:rPr>
+                <w:sz w:val="24"/>
+                <w:szCs w:val="24"/>
+              </w:rPr>
+              <w:t xml:space="preserve">Global patterns of surface ocean dissolved organic matter stoichiometry. Global Biogeochemical Cycles, 37, e2023GB007788. </w:t>
             </w:r>
             <w:hyperlink r:id="rId8" w:history="1">
+              <w:r>
+                <w:rPr>
+                  <w:rStyle w:val="Hyperlink"/>
+                  <w:sz w:val="24"/>
+                  <w:szCs w:val="24"/>
+                </w:rPr>
+                <w:t>https://doi.org/10.1029/2023GB007788</w:t>
+              </w:r>
+            </w:hyperlink>
+          </w:p>
+        </w:tc>
+      </w:tr>
+      <w:tr>
+        <w:tc>
+          <w:tcPr>
+            <w:tcW w:w="2875" w:type="dxa"/>
+          </w:tcPr>
+          <w:p>
+            <w:pPr>
+              <w:rPr>
+                <w:b/>
+                <w:sz w:val="24"/>
+                <w:szCs w:val="24"/>
+              </w:rPr>
+            </w:pPr>
+          </w:p>
+        </w:tc>
+        <w:tc>
+          <w:tcPr>
+            <w:tcW w:w="7037" w:type="dxa"/>
+          </w:tcPr>
+          <w:p>
+            <w:pPr>
+              <w:jc w:val="left"/>
+              <w:rPr>
+                <w:b/>
+                <w:bCs/>
+                <w:sz w:val="24"/>
+                <w:szCs w:val="24"/>
+              </w:rPr>
+            </w:pPr>
+          </w:p>
+        </w:tc>
+      </w:tr>
+      <w:tr>
+        <w:tc>
+          <w:tcPr>
+            <w:tcW w:w="2875" w:type="dxa"/>
+          </w:tcPr>
+          <w:p>
+            <w:pPr>
+              <w:rPr>
+                <w:b/>
+                <w:sz w:val="24"/>
+                <w:szCs w:val="24"/>
+              </w:rPr>
+            </w:pPr>
+            <w:r>
+              <w:rPr>
+                <w:b/>
+                <w:sz w:val="24"/>
+                <w:szCs w:val="24"/>
+              </w:rPr>
+              <w:t>2022</w:t>
+            </w:r>
+          </w:p>
+        </w:tc>
+        <w:tc>
+          <w:tcPr>
+            <w:tcW w:w="7037" w:type="dxa"/>
+          </w:tcPr>
+          <w:p>
+            <w:pPr>
+              <w:jc w:val="left"/>
+              <w:rPr>
+                <w:rStyle w:val="Hyperlink"/>
+                <w:sz w:val="24"/>
+                <w:szCs w:val="24"/>
+              </w:rPr>
+            </w:pPr>
+            <w:r>
+              <w:rPr>
+                <w:b/>
+                <w:bCs/>
+                <w:sz w:val="24"/>
+                <w:szCs w:val="24"/>
+              </w:rPr>
+              <w:t>Liang, Z.</w:t>
+            </w:r>
+            <w:r>
+              <w:rPr>
+                <w:b/>
+                <w:bCs/>
+                <w:sz w:val="24"/>
+                <w:szCs w:val="24"/>
+              </w:rPr>
+              <w:t>*</w:t>
+            </w:r>
+            <w:r>
+              <w:rPr>
+                <w:sz w:val="24"/>
+                <w:szCs w:val="24"/>
+              </w:rPr>
+              <w:t>, McCabe, K., Fawcett, S.E., Forrer, H.J., Jeandel, C., Marconi, D., Planquette, H., Saito, M.A., Sohm, J.A., Thomas, R.K., Letscher, R.T., and Knapp, A.</w:t>
+            </w:r>
+            <w:r>
+              <w:rPr>
+                <w:sz w:val="24"/>
+                <w:szCs w:val="24"/>
+              </w:rPr>
+              <w:t xml:space="preserve"> </w:t>
+            </w:r>
+            <w:r>
+              <w:rPr>
+                <w:sz w:val="24"/>
+                <w:szCs w:val="24"/>
+              </w:rPr>
+              <w:t xml:space="preserve">N., A global ocean dissolved organic phosphorus (DOP) concentration database (DOPv2021), Scientific Data, 9, 722, </w:t>
+            </w:r>
+            <w:hyperlink r:id="rId9" w:history="1">
               <w:r>
                 <w:rPr>
                   <w:rStyle w:val="Hyperlink"/>
@@ -1625,12 +1900,32 @@
                 <w:t>https://doi.org/10.1038/s41597-022-01873-7</w:t>
               </w:r>
             </w:hyperlink>
+            <w:r>
+              <w:rPr>
+                <w:rStyle w:val="Hyperlink"/>
+                <w:sz w:val="24"/>
+                <w:szCs w:val="24"/>
+                <w:u w:val="none"/>
+              </w:rPr>
+              <w:t xml:space="preserve">  </w:t>
+            </w:r>
+            <w:r>
+              <w:rPr>
+                <w:rStyle w:val="Hyperlink"/>
+                <w:b/>
+                <w:bCs/>
+                <w:color w:val="000000" w:themeColor="text1"/>
+                <w:sz w:val="24"/>
+                <w:szCs w:val="24"/>
+                <w:u w:val="none"/>
+              </w:rPr>
+              <w:t>6 citations</w:t>
+            </w:r>
           </w:p>
           <w:p>
             <w:pPr>
               <w:jc w:val="left"/>
               <w:rPr>
-                <w:b/>
                 <w:sz w:val="24"/>
                 <w:szCs w:val="24"/>
               </w:rPr>
@@ -1647,12 +1942,17 @@
             <w:pPr>
               <w:rPr>
                 <w:b/>
-              </w:rPr>
-            </w:pPr>
-            <w:r>
-              <w:rPr>
-                <w:b/>
-              </w:rPr>
+                <w:sz w:val="24"/>
+                <w:szCs w:val="24"/>
+              </w:rPr>
+            </w:pPr>
+            <w:r>
+              <w:rPr>
+                <w:b/>
+                <w:sz w:val="24"/>
+                <w:szCs w:val="24"/>
+              </w:rPr>
+              <w:lastRenderedPageBreak/>
               <w:t>2022</w:t>
             </w:r>
           </w:p>
@@ -1692,14 +1992,7 @@
                 <w:sz w:val="24"/>
                 <w:szCs w:val="24"/>
               </w:rPr>
-              <w:t xml:space="preserve">, Letscher, R.T., and </w:t>
-            </w:r>
-            <w:r>
-              <w:rPr>
-                <w:sz w:val="24"/>
-                <w:szCs w:val="24"/>
-              </w:rPr>
-              <w:t>Knapp, A.</w:t>
+              <w:t>, Letscher, R.T., and Knapp, A.</w:t>
             </w:r>
             <w:r>
               <w:rPr>
@@ -1736,7 +2029,7 @@
               </w:rPr>
               <w:t xml:space="preserve">; Nature Geosciences, 15(8), 651-657, </w:t>
             </w:r>
-            <w:hyperlink r:id="rId9" w:history="1">
+            <w:hyperlink r:id="rId10" w:history="1">
               <w:r>
                 <w:rPr>
                   <w:rStyle w:val="Hyperlink"/>
@@ -1748,10 +2041,24 @@
             </w:hyperlink>
             <w:r>
               <w:rPr>
-                <w:sz w:val="24"/>
-                <w:szCs w:val="24"/>
-              </w:rPr>
-              <w:t>.</w:t>
+                <w:rStyle w:val="Hyperlink"/>
+                <w:sz w:val="24"/>
+                <w:szCs w:val="24"/>
+                <w:u w:val="none"/>
+              </w:rPr>
+              <w:t xml:space="preserve">  </w:t>
+            </w:r>
+            <w:r>
+              <w:rPr>
+                <w:rStyle w:val="Hyperlink"/>
+                <w:b/>
+                <w:bCs/>
+                <w:color w:val="000000" w:themeColor="text1"/>
+                <w:sz w:val="24"/>
+                <w:szCs w:val="24"/>
+                <w:u w:val="none"/>
+              </w:rPr>
+              <w:t>14 citations</w:t>
             </w:r>
           </w:p>
           <w:p>
@@ -1775,11 +2082,15 @@
             <w:pPr>
               <w:rPr>
                 <w:b/>
-              </w:rPr>
-            </w:pPr>
-            <w:r>
-              <w:rPr>
-                <w:b/>
+                <w:sz w:val="24"/>
+                <w:szCs w:val="24"/>
+              </w:rPr>
+            </w:pPr>
+            <w:r>
+              <w:rPr>
+                <w:b/>
+                <w:sz w:val="24"/>
+                <w:szCs w:val="24"/>
               </w:rPr>
               <w:t>2022</w:t>
             </w:r>
@@ -1793,8 +2104,10 @@
             <w:pPr>
               <w:jc w:val="left"/>
               <w:rPr>
-                <w:sz w:val="24"/>
-                <w:szCs w:val="24"/>
+                <w:rStyle w:val="Hyperlink"/>
+                <w:sz w:val="24"/>
+                <w:szCs w:val="24"/>
+                <w:u w:val="none"/>
               </w:rPr>
             </w:pPr>
             <w:r>
@@ -1848,7 +2161,7 @@
               </w:rPr>
               <w:t xml:space="preserve"> Cycles, 36, e2022GB007354. </w:t>
             </w:r>
-            <w:hyperlink r:id="rId10" w:history="1">
+            <w:hyperlink r:id="rId11" w:history="1">
               <w:r>
                 <w:rPr>
                   <w:rStyle w:val="Hyperlink"/>
@@ -1858,6 +2171,39 @@
                 <w:t>https://doi.org/10.1029/2022GB007354</w:t>
               </w:r>
             </w:hyperlink>
+            <w:r>
+              <w:rPr>
+                <w:rStyle w:val="Hyperlink"/>
+                <w:sz w:val="24"/>
+                <w:szCs w:val="24"/>
+                <w:u w:val="none"/>
+              </w:rPr>
+              <w:t xml:space="preserve">  </w:t>
+            </w:r>
+          </w:p>
+          <w:p>
+            <w:pPr>
+              <w:jc w:val="left"/>
+              <w:rPr>
+                <w:b/>
+                <w:bCs/>
+                <w:color w:val="000000" w:themeColor="text1"/>
+                <w:sz w:val="24"/>
+                <w:szCs w:val="24"/>
+              </w:rPr>
+            </w:pPr>
+            <w:r>
+              <w:rPr>
+                <w:rStyle w:val="Hyperlink"/>
+                <w:b/>
+                <w:bCs/>
+                <w:color w:val="000000" w:themeColor="text1"/>
+                <w:sz w:val="24"/>
+                <w:szCs w:val="24"/>
+                <w:u w:val="none"/>
+              </w:rPr>
+              <w:t>3 citations</w:t>
+            </w:r>
           </w:p>
           <w:p>
             <w:pPr>
@@ -1880,19 +2226,17 @@
             <w:pPr>
               <w:rPr>
                 <w:b/>
-              </w:rPr>
-            </w:pPr>
-            <w:r>
-              <w:rPr>
-                <w:b/>
-              </w:rPr>
-              <w:t>202</w:t>
-            </w:r>
-            <w:r>
-              <w:rPr>
-                <w:b/>
-              </w:rPr>
-              <w:t>2</w:t>
+                <w:sz w:val="24"/>
+                <w:szCs w:val="24"/>
+              </w:rPr>
+            </w:pPr>
+            <w:r>
+              <w:rPr>
+                <w:b/>
+                <w:sz w:val="24"/>
+                <w:szCs w:val="24"/>
+              </w:rPr>
+              <w:t>2021</w:t>
             </w:r>
           </w:p>
         </w:tc>
@@ -1904,104 +2248,7 @@
             <w:pPr>
               <w:jc w:val="left"/>
               <w:rPr>
-                <w:bCs/>
-                <w:color w:val="000000" w:themeColor="text1"/>
-                <w:sz w:val="24"/>
-                <w:szCs w:val="24"/>
-              </w:rPr>
-            </w:pPr>
-            <w:r>
-              <w:rPr>
-                <w:bCs/>
-                <w:sz w:val="24"/>
-                <w:szCs w:val="24"/>
-              </w:rPr>
-              <w:t>Knapp, A. N., Letscher, R. T., </w:t>
-            </w:r>
-            <w:r>
-              <w:rPr>
-                <w:b/>
-                <w:sz w:val="24"/>
-                <w:szCs w:val="24"/>
-              </w:rPr>
-              <w:t>Liang, Z.</w:t>
-            </w:r>
-            <w:r>
-              <w:rPr>
-                <w:b/>
-                <w:sz w:val="24"/>
-                <w:szCs w:val="24"/>
-              </w:rPr>
-              <w:t>*</w:t>
-            </w:r>
-            <w:r>
-              <w:rPr>
-                <w:b/>
-                <w:sz w:val="24"/>
-                <w:szCs w:val="24"/>
-              </w:rPr>
-              <w:t xml:space="preserve">, </w:t>
-            </w:r>
-            <w:r>
-              <w:rPr>
-                <w:bCs/>
-                <w:sz w:val="24"/>
-                <w:szCs w:val="24"/>
-              </w:rPr>
-              <w:t>DOP concentration observations from the global ocean between 1990 and 2021 (DOP N2 fixation and export production project). Biological and Chemical Oceanography Data Management Office (BCO-DMO). </w:t>
-            </w:r>
-            <w:hyperlink r:id="rId11" w:history="1">
-              <w:r>
-                <w:rPr>
-                  <w:rStyle w:val="Hyperlink"/>
-                  <w:bCs/>
-                  <w:sz w:val="24"/>
-                  <w:szCs w:val="24"/>
-                </w:rPr>
-                <w:t>https://doi.org/10.26008/1912/bco-dmo.855139.4</w:t>
-              </w:r>
-            </w:hyperlink>
-          </w:p>
-          <w:p>
-            <w:pPr>
-              <w:jc w:val="left"/>
-              <w:rPr>
-                <w:bCs/>
-                <w:sz w:val="24"/>
-                <w:szCs w:val="24"/>
-              </w:rPr>
-            </w:pPr>
-          </w:p>
-        </w:tc>
-      </w:tr>
-      <w:tr>
-        <w:tc>
-          <w:tcPr>
-            <w:tcW w:w="2875" w:type="dxa"/>
-          </w:tcPr>
-          <w:p>
-            <w:pPr>
-              <w:rPr>
-                <w:b/>
-              </w:rPr>
-            </w:pPr>
-            <w:r>
-              <w:rPr>
-                <w:b/>
-              </w:rPr>
-              <w:lastRenderedPageBreak/>
-              <w:t>2021</w:t>
-            </w:r>
-          </w:p>
-        </w:tc>
-        <w:tc>
-          <w:tcPr>
-            <w:tcW w:w="7037" w:type="dxa"/>
-          </w:tcPr>
-          <w:p>
-            <w:pPr>
-              <w:jc w:val="left"/>
-              <w:rPr>
+                <w:rStyle w:val="Hyperlink"/>
                 <w:bCs/>
                 <w:sz w:val="24"/>
                 <w:szCs w:val="24"/>
@@ -2086,6 +2333,60 @@
                 <w:t>https://doi.org/10.1016/j.scitotenv.2021.148882</w:t>
               </w:r>
             </w:hyperlink>
+            <w:r>
+              <w:rPr>
+                <w:rStyle w:val="Hyperlink"/>
+                <w:bCs/>
+                <w:sz w:val="24"/>
+                <w:szCs w:val="24"/>
+                <w:u w:val="none"/>
+              </w:rPr>
+              <w:t xml:space="preserve">  </w:t>
+            </w:r>
+          </w:p>
+          <w:p>
+            <w:pPr>
+              <w:jc w:val="left"/>
+              <w:rPr>
+                <w:b/>
+                <w:color w:val="000000" w:themeColor="text1"/>
+                <w:sz w:val="24"/>
+                <w:szCs w:val="24"/>
+              </w:rPr>
+            </w:pPr>
+            <w:r>
+              <w:rPr>
+                <w:rStyle w:val="Hyperlink"/>
+                <w:b/>
+                <w:color w:val="000000" w:themeColor="text1"/>
+                <w:sz w:val="24"/>
+                <w:szCs w:val="24"/>
+                <w:u w:val="none"/>
+              </w:rPr>
+              <w:t>1</w:t>
+            </w:r>
+            <w:r>
+              <w:rPr>
+                <w:rStyle w:val="Hyperlink"/>
+                <w:b/>
+                <w:color w:val="000000" w:themeColor="text1"/>
+                <w:sz w:val="24"/>
+                <w:szCs w:val="24"/>
+                <w:u w:val="none"/>
+              </w:rPr>
+              <w:t>2</w:t>
+            </w:r>
+            <w:r>
+              <w:rPr>
+                <w:rStyle w:val="Hyperlink"/>
+                <w:b/>
+                <w:color w:val="000000" w:themeColor="text1"/>
+                <w:sz w:val="24"/>
+                <w:szCs w:val="24"/>
+                <w:u w:val="none"/>
+              </w:rPr>
+              <w:t xml:space="preserve"> citations</w:t>
+            </w:r>
           </w:p>
           <w:p>
             <w:pPr>
@@ -2108,11 +2409,15 @@
             <w:pPr>
               <w:rPr>
                 <w:b/>
-              </w:rPr>
-            </w:pPr>
-            <w:r>
-              <w:rPr>
-                <w:b/>
+                <w:sz w:val="24"/>
+                <w:szCs w:val="24"/>
+              </w:rPr>
+            </w:pPr>
+            <w:r>
+              <w:rPr>
+                <w:b/>
+                <w:sz w:val="24"/>
+                <w:szCs w:val="24"/>
               </w:rPr>
               <w:t>2020</w:t>
             </w:r>
@@ -2153,15 +2458,7 @@
                 <w:sz w:val="24"/>
                 <w:szCs w:val="24"/>
               </w:rPr>
-              <w:t>*</w:t>
-            </w:r>
-            <w:r>
-              <w:rPr>
-                <w:bCs/>
-                <w:sz w:val="24"/>
-                <w:szCs w:val="24"/>
-              </w:rPr>
-              <w:t xml:space="preserve">, </w:t>
+              <w:t xml:space="preserve">*, </w:t>
             </w:r>
             <w:r>
               <w:rPr>
@@ -2194,7 +2491,25 @@
             <w:pPr>
               <w:jc w:val="left"/>
               <w:rPr>
-                <w:bCs/>
+                <w:b/>
+                <w:sz w:val="24"/>
+                <w:szCs w:val="24"/>
+              </w:rPr>
+            </w:pPr>
+            <w:r>
+              <w:rPr>
+                <w:b/>
+                <w:sz w:val="24"/>
+                <w:szCs w:val="24"/>
+              </w:rPr>
+              <w:t>1 citation</w:t>
+            </w:r>
+          </w:p>
+          <w:p>
+            <w:pPr>
+              <w:jc w:val="left"/>
+              <w:rPr>
+                <w:b/>
                 <w:sz w:val="24"/>
                 <w:szCs w:val="24"/>
               </w:rPr>
@@ -2211,11 +2526,15 @@
             <w:pPr>
               <w:rPr>
                 <w:b/>
-              </w:rPr>
-            </w:pPr>
-            <w:r>
-              <w:rPr>
-                <w:b/>
+                <w:sz w:val="24"/>
+                <w:szCs w:val="24"/>
+              </w:rPr>
+            </w:pPr>
+            <w:r>
+              <w:rPr>
+                <w:b/>
+                <w:sz w:val="24"/>
+                <w:szCs w:val="24"/>
               </w:rPr>
               <w:t>2020</w:t>
             </w:r>
@@ -2256,23 +2575,7 @@
                 <w:sz w:val="24"/>
                 <w:szCs w:val="24"/>
               </w:rPr>
-              <w:t>Zhang, J., Dong, H., Tan., L.</w:t>
-            </w:r>
-            <w:r>
-              <w:rPr>
-                <w:bCs/>
-                <w:sz w:val="24"/>
-                <w:szCs w:val="24"/>
-              </w:rPr>
-              <w:t>*</w:t>
-            </w:r>
-            <w:r>
-              <w:rPr>
-                <w:bCs/>
-                <w:sz w:val="24"/>
-                <w:szCs w:val="24"/>
-              </w:rPr>
-              <w:t xml:space="preserve">, </w:t>
+              <w:t xml:space="preserve">Zhang, J., Dong, H., Tan., L.*, </w:t>
             </w:r>
             <w:r>
               <w:rPr>
@@ -2323,11 +2626,15 @@
             <w:pPr>
               <w:rPr>
                 <w:b/>
-              </w:rPr>
-            </w:pPr>
-            <w:r>
-              <w:rPr>
-                <w:b/>
+                <w:sz w:val="24"/>
+                <w:szCs w:val="24"/>
+              </w:rPr>
+            </w:pPr>
+            <w:r>
+              <w:rPr>
+                <w:b/>
+                <w:sz w:val="24"/>
+                <w:szCs w:val="24"/>
               </w:rPr>
               <w:t>2020</w:t>
             </w:r>
@@ -2376,23 +2683,7 @@
                 <w:sz w:val="24"/>
                 <w:szCs w:val="24"/>
               </w:rPr>
-              <w:t>Wang, H., Wan, L., Tan, L., Ge, T.</w:t>
-            </w:r>
-            <w:r>
-              <w:rPr>
-                <w:bCs/>
-                <w:sz w:val="24"/>
-                <w:szCs w:val="24"/>
-              </w:rPr>
-              <w:t>*</w:t>
-            </w:r>
-            <w:r>
-              <w:rPr>
-                <w:bCs/>
-                <w:sz w:val="24"/>
-                <w:szCs w:val="24"/>
-              </w:rPr>
-              <w:t xml:space="preserve">, </w:t>
+              <w:t xml:space="preserve">Wang, H., Wan, L., Tan, L., Ge, T.*, </w:t>
             </w:r>
             <w:r>
               <w:rPr>
@@ -2427,13 +2718,6 @@
     </w:tbl>
     <w:p>
       <w:pPr>
-        <w:rPr>
-          <w:b/>
-        </w:rPr>
-      </w:pPr>
-    </w:p>
-    <w:p>
-      <w:pPr>
         <w:pBdr>
           <w:bottom w:val="single" w:sz="6" w:space="1" w:color="1F497D" w:themeColor="text2"/>
         </w:pBdr>
@@ -2451,6 +2735,160 @@
           <w:sz w:val="28"/>
           <w:szCs w:val="28"/>
         </w:rPr>
+        <w:t xml:space="preserve">Data Product </w:t>
+      </w:r>
+    </w:p>
+    <w:p>
+      <w:pPr>
+        <w:pBdr>
+          <w:bottom w:val="single" w:sz="6" w:space="1" w:color="1F497D" w:themeColor="text2"/>
+        </w:pBdr>
+        <w:rPr>
+          <w:bCs/>
+          <w:color w:val="000000" w:themeColor="text1"/>
+          <w:sz w:val="24"/>
+          <w:szCs w:val="24"/>
+        </w:rPr>
+      </w:pPr>
+      <w:r>
+        <w:rPr>
+          <w:bCs/>
+          <w:color w:val="000000" w:themeColor="text1"/>
+          <w:sz w:val="24"/>
+          <w:szCs w:val="24"/>
+        </w:rPr>
+        <w:t>* Denotes corresponding authors</w:t>
+      </w:r>
+    </w:p>
+    <w:tbl>
+      <w:tblPr>
+        <w:tblStyle w:val="TableGrid"/>
+        <w:tblW w:w="0" w:type="auto"/>
+        <w:tblBorders>
+          <w:top w:val="none" w:sz="0" w:space="0" w:color="auto"/>
+          <w:left w:val="none" w:sz="0" w:space="0" w:color="auto"/>
+          <w:bottom w:val="none" w:sz="0" w:space="0" w:color="auto"/>
+          <w:right w:val="none" w:sz="0" w:space="0" w:color="auto"/>
+          <w:insideH w:val="none" w:sz="0" w:space="0" w:color="auto"/>
+          <w:insideV w:val="none" w:sz="0" w:space="0" w:color="auto"/>
+        </w:tblBorders>
+        <w:tblLook w:val="04A0" w:firstRow="1" w:lastRow="0" w:firstColumn="1" w:lastColumn="0" w:noHBand="0" w:noVBand="1"/>
+      </w:tblPr>
+      <w:tblGrid>
+        <w:gridCol w:w="2875"/>
+        <w:gridCol w:w="7037"/>
+      </w:tblGrid>
+      <w:tr>
+        <w:tc>
+          <w:tcPr>
+            <w:tcW w:w="2875" w:type="dxa"/>
+          </w:tcPr>
+          <w:p>
+            <w:pPr>
+              <w:rPr>
+                <w:b/>
+                <w:sz w:val="24"/>
+                <w:szCs w:val="24"/>
+              </w:rPr>
+            </w:pPr>
+            <w:r>
+              <w:rPr>
+                <w:b/>
+              </w:rPr>
+              <w:t>2022</w:t>
+            </w:r>
+          </w:p>
+        </w:tc>
+        <w:tc>
+          <w:tcPr>
+            <w:tcW w:w="7037" w:type="dxa"/>
+          </w:tcPr>
+          <w:p>
+            <w:pPr>
+              <w:jc w:val="left"/>
+              <w:rPr>
+                <w:bCs/>
+                <w:color w:val="000000" w:themeColor="text1"/>
+                <w:sz w:val="24"/>
+                <w:szCs w:val="24"/>
+              </w:rPr>
+            </w:pPr>
+            <w:r>
+              <w:rPr>
+                <w:bCs/>
+                <w:sz w:val="24"/>
+                <w:szCs w:val="24"/>
+              </w:rPr>
+              <w:t>Knapp, A. N., Letscher, R. T., </w:t>
+            </w:r>
+            <w:r>
+              <w:rPr>
+                <w:b/>
+                <w:sz w:val="24"/>
+                <w:szCs w:val="24"/>
+              </w:rPr>
+              <w:t>Liang, Z.</w:t>
+            </w:r>
+            <w:r>
+              <w:rPr>
+                <w:b/>
+                <w:sz w:val="24"/>
+                <w:szCs w:val="24"/>
+              </w:rPr>
+              <w:t xml:space="preserve">*, </w:t>
+            </w:r>
+            <w:r>
+              <w:rPr>
+                <w:bCs/>
+                <w:sz w:val="24"/>
+                <w:szCs w:val="24"/>
+              </w:rPr>
+              <w:t>DOP concentration observations from the global ocean between 1990 and 2021 (DOP N2 fixation and export production project). Biological and Chemical Oceanography Data Management Office (BCO-DMO). </w:t>
+            </w:r>
+            <w:hyperlink r:id="rId16" w:history="1">
+              <w:r>
+                <w:rPr>
+                  <w:rStyle w:val="Hyperlink"/>
+                  <w:bCs/>
+                  <w:sz w:val="24"/>
+                  <w:szCs w:val="24"/>
+                </w:rPr>
+                <w:t>https://doi.org/10.26008/1912/bco-dmo.855139.4</w:t>
+              </w:r>
+            </w:hyperlink>
+          </w:p>
+          <w:p>
+            <w:pPr>
+              <w:jc w:val="left"/>
+              <w:rPr>
+                <w:sz w:val="24"/>
+                <w:szCs w:val="24"/>
+              </w:rPr>
+            </w:pPr>
+          </w:p>
+        </w:tc>
+      </w:tr>
+    </w:tbl>
+    <w:p>
+      <w:pPr>
+        <w:pBdr>
+          <w:bottom w:val="single" w:sz="6" w:space="1" w:color="1F497D" w:themeColor="text2"/>
+        </w:pBdr>
+        <w:rPr>
+          <w:b/>
+          <w:color w:val="000000" w:themeColor="text1"/>
+          <w:sz w:val="28"/>
+          <w:szCs w:val="28"/>
+        </w:rPr>
+      </w:pPr>
+      <w:r>
+        <w:rPr>
+          <w:b/>
+          <w:color w:val="000000" w:themeColor="text1"/>
+          <w:sz w:val="28"/>
+          <w:szCs w:val="28"/>
+        </w:rPr>
+        <w:lastRenderedPageBreak/>
         <w:t>Field Work</w:t>
       </w:r>
     </w:p>
@@ -2514,17 +2952,8 @@
                 <w:sz w:val="24"/>
                 <w:szCs w:val="24"/>
               </w:rPr>
-              <w:t xml:space="preserve">Cruise in the Gulf of Mexico, studying carbon, nitrogen, and iron cycling. 4 days, Vessel: R/V </w:t>
-            </w:r>
-            <w:proofErr w:type="spellStart"/>
-            <w:r>
-              <w:rPr>
-                <w:sz w:val="24"/>
-                <w:szCs w:val="24"/>
-              </w:rPr>
-              <w:t>Weatherbird</w:t>
-            </w:r>
-            <w:proofErr w:type="spellEnd"/>
+              <w:t>Cruise in the Gulf of Mexico, studying carbon, nitrogen, and iron cycling. 4 days, Vessel: R/V Weatherbird</w:t>
+            </w:r>
           </w:p>
           <w:p>
             <w:pPr>
@@ -2579,39 +3008,7 @@
                 <w:sz w:val="24"/>
                 <w:szCs w:val="24"/>
               </w:rPr>
-              <w:t xml:space="preserve">Cruise in the </w:t>
-            </w:r>
-            <w:proofErr w:type="spellStart"/>
-            <w:r>
-              <w:rPr>
-                <w:sz w:val="24"/>
-                <w:szCs w:val="24"/>
-              </w:rPr>
-              <w:t>Jiaozhou</w:t>
-            </w:r>
-            <w:proofErr w:type="spellEnd"/>
-            <w:r>
-              <w:rPr>
-                <w:sz w:val="24"/>
-                <w:szCs w:val="24"/>
-              </w:rPr>
-              <w:t xml:space="preserve"> Bay and Yellow Sea, 14 days, Vessel: R/V </w:t>
-            </w:r>
-            <w:proofErr w:type="spellStart"/>
-            <w:r>
-              <w:rPr>
-                <w:sz w:val="24"/>
-                <w:szCs w:val="24"/>
-              </w:rPr>
-              <w:t>dongfanghong</w:t>
-            </w:r>
-            <w:proofErr w:type="spellEnd"/>
-            <w:r>
-              <w:rPr>
-                <w:sz w:val="24"/>
-                <w:szCs w:val="24"/>
-              </w:rPr>
-              <w:t xml:space="preserve"> 2</w:t>
+              <w:t>Cruise in the Jiaozhou Bay and Yellow Sea, 14 days, Vessel: R/V dongfanghong 2</w:t>
             </w:r>
           </w:p>
           <w:p>
@@ -2667,45 +3064,25 @@
                 <w:sz w:val="24"/>
                 <w:szCs w:val="24"/>
               </w:rPr>
-              <w:t xml:space="preserve">Cruise in Changjiang Estuary and coast investigation in </w:t>
-            </w:r>
-            <w:proofErr w:type="spellStart"/>
-            <w:r>
-              <w:rPr>
-                <w:sz w:val="24"/>
-                <w:szCs w:val="24"/>
-              </w:rPr>
-              <w:t>zhoushan</w:t>
-            </w:r>
-            <w:proofErr w:type="spellEnd"/>
-            <w:r>
-              <w:rPr>
-                <w:sz w:val="24"/>
-                <w:szCs w:val="24"/>
-              </w:rPr>
-              <w:t xml:space="preserve"> islands, Vessel: R/V </w:t>
-            </w:r>
-            <w:proofErr w:type="spellStart"/>
-            <w:r>
-              <w:rPr>
-                <w:sz w:val="24"/>
-                <w:szCs w:val="24"/>
-              </w:rPr>
-              <w:t>Zhehaike</w:t>
-            </w:r>
-            <w:proofErr w:type="spellEnd"/>
-            <w:r>
-              <w:rPr>
-                <w:sz w:val="24"/>
-                <w:szCs w:val="24"/>
-              </w:rPr>
-              <w:t xml:space="preserve"> 1</w:t>
+              <w:t>Cruise in Changjiang Estuary and coast investigation in zhoushan islands, Vessel: R/V Zhehaike 1</w:t>
             </w:r>
           </w:p>
         </w:tc>
       </w:tr>
     </w:tbl>
-    <w:p/>
+    <w:p>
+      <w:pPr>
+        <w:pBdr>
+          <w:bottom w:val="single" w:sz="6" w:space="1" w:color="1F497D" w:themeColor="text2"/>
+        </w:pBdr>
+        <w:rPr>
+          <w:b/>
+          <w:color w:val="000000" w:themeColor="text1"/>
+          <w:sz w:val="28"/>
+          <w:szCs w:val="28"/>
+        </w:rPr>
+      </w:pPr>
+    </w:p>
     <w:p>
       <w:pPr>
         <w:pBdr>
@@ -2767,7 +3144,7 @@
                 <w:sz w:val="24"/>
                 <w:szCs w:val="24"/>
               </w:rPr>
-              <w:t xml:space="preserve">2023 </w:t>
+              <w:t>2024</w:t>
             </w:r>
           </w:p>
         </w:tc>
@@ -2778,92 +3155,110 @@
           <w:p>
             <w:pPr>
               <w:rPr>
-                <w:b/>
-                <w:bCs/>
-                <w:sz w:val="24"/>
-                <w:szCs w:val="24"/>
-              </w:rPr>
-            </w:pPr>
-            <w:r>
-              <w:rPr>
-                <w:sz w:val="24"/>
-                <w:szCs w:val="24"/>
-              </w:rPr>
-              <w:t xml:space="preserve">Chemical Oceanography Gordon Research </w:t>
-            </w:r>
-            <w:r>
-              <w:rPr>
-                <w:sz w:val="24"/>
-                <w:szCs w:val="24"/>
-              </w:rPr>
-              <w:t xml:space="preserve">Conference </w:t>
-            </w:r>
-            <w:r>
-              <w:rPr>
-                <w:sz w:val="24"/>
-                <w:szCs w:val="24"/>
-              </w:rPr>
-              <w:t>(GR</w:t>
-            </w:r>
-            <w:r>
-              <w:rPr>
-                <w:sz w:val="24"/>
-                <w:szCs w:val="24"/>
-              </w:rPr>
-              <w:t>C</w:t>
-            </w:r>
-            <w:r>
-              <w:rPr>
-                <w:sz w:val="24"/>
-                <w:szCs w:val="24"/>
-              </w:rPr>
-              <w:t>), Southern New Hampshire University, NH, United States.</w:t>
-            </w:r>
-            <w:r>
-              <w:rPr>
-                <w:b/>
-                <w:bCs/>
-                <w:sz w:val="24"/>
-                <w:szCs w:val="24"/>
-              </w:rPr>
-              <w:t xml:space="preserve"> (poster)</w:t>
-            </w:r>
-          </w:p>
-          <w:p>
-            <w:pPr>
-              <w:rPr>
-                <w:sz w:val="24"/>
-                <w:szCs w:val="24"/>
-              </w:rPr>
-            </w:pPr>
-            <w:r>
-              <w:rPr>
-                <w:sz w:val="24"/>
-                <w:szCs w:val="24"/>
-              </w:rPr>
-              <w:t>T</w:t>
-            </w:r>
-            <w:r>
-              <w:rPr>
-                <w:rFonts w:hint="eastAsia"/>
-                <w:sz w:val="24"/>
-                <w:szCs w:val="24"/>
-              </w:rPr>
-              <w:t>opi</w:t>
-            </w:r>
-            <w:r>
-              <w:rPr>
-                <w:sz w:val="24"/>
-                <w:szCs w:val="24"/>
-              </w:rPr>
-              <w:t>c: “</w:t>
-            </w:r>
-            <w:r>
-              <w:rPr>
-                <w:sz w:val="24"/>
-                <w:szCs w:val="24"/>
-              </w:rPr>
-              <w:t>Dissolved organic phosphorus production and consumption in the global surface ocean</w:t>
+                <w:sz w:val="24"/>
+                <w:szCs w:val="24"/>
+              </w:rPr>
+            </w:pPr>
+            <w:r>
+              <w:rPr>
+                <w:sz w:val="24"/>
+                <w:szCs w:val="24"/>
+              </w:rPr>
+              <w:t>202</w:t>
+            </w:r>
+            <w:r>
+              <w:rPr>
+                <w:sz w:val="24"/>
+                <w:szCs w:val="24"/>
+              </w:rPr>
+              <w:t>4</w:t>
+            </w:r>
+            <w:r>
+              <w:rPr>
+                <w:sz w:val="24"/>
+                <w:szCs w:val="24"/>
+              </w:rPr>
+              <w:t xml:space="preserve"> Ocean </w:t>
+            </w:r>
+            <w:r>
+              <w:rPr>
+                <w:sz w:val="24"/>
+                <w:szCs w:val="24"/>
+              </w:rPr>
+              <w:t>Sciences Meeting, New Orleans</w:t>
+            </w:r>
+            <w:r>
+              <w:rPr>
+                <w:sz w:val="24"/>
+                <w:szCs w:val="24"/>
+              </w:rPr>
+              <w:t>, LA, United States.</w:t>
+            </w:r>
+            <w:r>
+              <w:t xml:space="preserve"> </w:t>
+            </w:r>
+            <w:r>
+              <w:rPr>
+                <w:b/>
+                <w:bCs/>
+                <w:sz w:val="24"/>
+                <w:szCs w:val="24"/>
+              </w:rPr>
+              <w:t xml:space="preserve">(accepted for oral </w:t>
+            </w:r>
+            <w:r>
+              <w:rPr>
+                <w:b/>
+                <w:bCs/>
+                <w:sz w:val="24"/>
+                <w:szCs w:val="24"/>
+              </w:rPr>
+              <w:t>presentation</w:t>
+            </w:r>
+            <w:r>
+              <w:rPr>
+                <w:b/>
+                <w:bCs/>
+                <w:sz w:val="24"/>
+                <w:szCs w:val="24"/>
+              </w:rPr>
+              <w:t>)</w:t>
+            </w:r>
+          </w:p>
+          <w:p>
+            <w:pPr>
+              <w:rPr>
+                <w:sz w:val="24"/>
+                <w:szCs w:val="24"/>
+              </w:rPr>
+            </w:pPr>
+            <w:r>
+              <w:rPr>
+                <w:sz w:val="24"/>
+                <w:szCs w:val="24"/>
+              </w:rPr>
+              <w:t>Topic: “</w:t>
+            </w:r>
+            <w:r>
+              <w:rPr>
+                <w:sz w:val="24"/>
+                <w:szCs w:val="24"/>
+              </w:rPr>
+              <w:t>Evaluating the</w:t>
+            </w:r>
+            <w:r>
+              <w:rPr>
+                <w:sz w:val="24"/>
+                <w:szCs w:val="24"/>
+              </w:rPr>
+              <w:t xml:space="preserve"> </w:t>
+            </w:r>
+            <w:r>
+              <w:rPr>
+                <w:sz w:val="24"/>
+                <w:szCs w:val="24"/>
+              </w:rPr>
+              <w:t>Southern Ocean source of organic nutrients to the subtropical South Pacific</w:t>
             </w:r>
             <w:r>
               <w:rPr>
@@ -2904,7 +3299,7 @@
                 <w:sz w:val="24"/>
                 <w:szCs w:val="24"/>
               </w:rPr>
-              <w:t>2023</w:t>
+              <w:t xml:space="preserve">2023 </w:t>
             </w:r>
           </w:p>
         </w:tc>
@@ -2926,96 +3321,81 @@
                 <w:sz w:val="24"/>
                 <w:szCs w:val="24"/>
               </w:rPr>
-              <w:t>Chemical Oceanography Gordon Research Seminar</w:t>
-            </w:r>
-            <w:r>
-              <w:rPr>
-                <w:sz w:val="24"/>
-                <w:szCs w:val="24"/>
-              </w:rPr>
-              <w:t xml:space="preserve"> </w:t>
-            </w:r>
-            <w:r>
-              <w:rPr>
-                <w:sz w:val="24"/>
-                <w:szCs w:val="24"/>
-              </w:rPr>
-              <w:t xml:space="preserve">(GRS), </w:t>
-            </w:r>
-            <w:r>
-              <w:rPr>
-                <w:sz w:val="24"/>
-                <w:szCs w:val="24"/>
-              </w:rPr>
-              <w:lastRenderedPageBreak/>
-              <w:t>Southern New Hampshire University, NH, United States.</w:t>
-            </w:r>
-            <w:r>
-              <w:rPr>
-                <w:b/>
-                <w:bCs/>
-                <w:sz w:val="24"/>
-                <w:szCs w:val="24"/>
-              </w:rPr>
-              <w:t xml:space="preserve"> </w:t>
-            </w:r>
-            <w:r>
-              <w:rPr>
-                <w:b/>
-                <w:bCs/>
-                <w:sz w:val="24"/>
-                <w:szCs w:val="24"/>
-              </w:rPr>
-              <w:t>(</w:t>
-            </w:r>
-            <w:proofErr w:type="gramStart"/>
-            <w:r>
-              <w:rPr>
-                <w:b/>
-                <w:bCs/>
-                <w:sz w:val="24"/>
-                <w:szCs w:val="24"/>
-              </w:rPr>
-              <w:t>invited</w:t>
-            </w:r>
-            <w:proofErr w:type="gramEnd"/>
-            <w:r>
-              <w:rPr>
-                <w:b/>
-                <w:bCs/>
-                <w:sz w:val="24"/>
-                <w:szCs w:val="24"/>
-              </w:rPr>
-              <w:t xml:space="preserve"> talk)</w:t>
-            </w:r>
-          </w:p>
-          <w:p>
-            <w:pPr>
-              <w:rPr>
-                <w:sz w:val="24"/>
-                <w:szCs w:val="24"/>
-              </w:rPr>
-            </w:pPr>
-            <w:r>
-              <w:rPr>
-                <w:sz w:val="24"/>
-                <w:szCs w:val="24"/>
-              </w:rPr>
-              <w:t>Topic:</w:t>
-            </w:r>
-            <w:r>
-              <w:rPr>
-                <w:sz w:val="24"/>
-                <w:szCs w:val="24"/>
-              </w:rPr>
-              <w:t xml:space="preserve"> “</w:t>
-            </w:r>
-            <w:r>
-              <w:rPr>
-                <w:sz w:val="24"/>
-                <w:szCs w:val="24"/>
-              </w:rPr>
-              <w:t>Dissolved organic phosphorus concentrations in the surface ocean controlled by both phosphate and iron stress</w:t>
+              <w:t xml:space="preserve">Chemical Oceanography Gordon Research </w:t>
+            </w:r>
+            <w:r>
+              <w:rPr>
+                <w:sz w:val="24"/>
+                <w:szCs w:val="24"/>
+              </w:rPr>
+              <w:t xml:space="preserve">Conference </w:t>
+            </w:r>
+            <w:r>
+              <w:rPr>
+                <w:sz w:val="24"/>
+                <w:szCs w:val="24"/>
+              </w:rPr>
+              <w:t>(GR</w:t>
+            </w:r>
+            <w:r>
+              <w:rPr>
+                <w:sz w:val="24"/>
+                <w:szCs w:val="24"/>
+              </w:rPr>
+              <w:t>C</w:t>
+            </w:r>
+            <w:r>
+              <w:rPr>
+                <w:sz w:val="24"/>
+                <w:szCs w:val="24"/>
+              </w:rPr>
+              <w:t>), Southern New Hampshire University, NH, United States.</w:t>
+            </w:r>
+            <w:r>
+              <w:rPr>
+                <w:b/>
+                <w:bCs/>
+                <w:sz w:val="24"/>
+                <w:szCs w:val="24"/>
+              </w:rPr>
+              <w:t xml:space="preserve"> (poster)</w:t>
+            </w:r>
+          </w:p>
+          <w:p>
+            <w:pPr>
+              <w:rPr>
+                <w:sz w:val="24"/>
+                <w:szCs w:val="24"/>
+              </w:rPr>
+            </w:pPr>
+            <w:r>
+              <w:rPr>
+                <w:sz w:val="24"/>
+                <w:szCs w:val="24"/>
+              </w:rPr>
+              <w:t>T</w:t>
+            </w:r>
+            <w:r>
+              <w:rPr>
+                <w:rFonts w:hint="eastAsia"/>
+                <w:sz w:val="24"/>
+                <w:szCs w:val="24"/>
+              </w:rPr>
+              <w:t>opi</w:t>
+            </w:r>
+            <w:r>
+              <w:rPr>
+                <w:sz w:val="24"/>
+                <w:szCs w:val="24"/>
+              </w:rPr>
+              <w:t>c: “</w:t>
+            </w:r>
+            <w:r>
+              <w:rPr>
+                <w:sz w:val="24"/>
+                <w:szCs w:val="24"/>
+              </w:rPr>
+              <w:t>Dissolved organic phosphorus production and consumption in the global surface ocean</w:t>
             </w:r>
             <w:r>
               <w:rPr>
@@ -3028,8 +3408,6 @@
           <w:p>
             <w:pPr>
               <w:rPr>
-                <w:b/>
-                <w:bCs/>
                 <w:sz w:val="24"/>
                 <w:szCs w:val="24"/>
               </w:rPr>
@@ -3058,7 +3436,6 @@
                 <w:sz w:val="24"/>
                 <w:szCs w:val="24"/>
               </w:rPr>
-              <w:lastRenderedPageBreak/>
               <w:t>2023</w:t>
             </w:r>
           </w:p>
@@ -3081,51 +3458,39 @@
                 <w:sz w:val="24"/>
                 <w:szCs w:val="24"/>
               </w:rPr>
-              <w:t>Luncheon Seminar</w:t>
-            </w:r>
-            <w:r>
-              <w:rPr>
-                <w:rFonts w:hint="eastAsia"/>
-                <w:sz w:val="24"/>
-                <w:szCs w:val="24"/>
-              </w:rPr>
-              <w:t>,</w:t>
-            </w:r>
-            <w:r>
-              <w:rPr>
-                <w:sz w:val="24"/>
-                <w:szCs w:val="24"/>
-              </w:rPr>
-              <w:t xml:space="preserve"> Xiamen University, Xiamen, China. </w:t>
-            </w:r>
-            <w:r>
-              <w:rPr>
-                <w:b/>
-                <w:bCs/>
-                <w:sz w:val="24"/>
-                <w:szCs w:val="24"/>
-              </w:rPr>
-              <w:t>(</w:t>
-            </w:r>
-            <w:proofErr w:type="gramStart"/>
-            <w:r>
-              <w:rPr>
-                <w:b/>
-                <w:bCs/>
-                <w:sz w:val="24"/>
-                <w:szCs w:val="24"/>
-              </w:rPr>
-              <w:t>invited</w:t>
-            </w:r>
-            <w:proofErr w:type="gramEnd"/>
-            <w:r>
-              <w:rPr>
-                <w:b/>
-                <w:bCs/>
-                <w:sz w:val="24"/>
-                <w:szCs w:val="24"/>
-              </w:rPr>
-              <w:t xml:space="preserve"> talk)</w:t>
+              <w:t>Chemical Oceanography Gordon Research Seminar</w:t>
+            </w:r>
+            <w:r>
+              <w:rPr>
+                <w:sz w:val="24"/>
+                <w:szCs w:val="24"/>
+              </w:rPr>
+              <w:t xml:space="preserve"> </w:t>
+            </w:r>
+            <w:r>
+              <w:rPr>
+                <w:sz w:val="24"/>
+                <w:szCs w:val="24"/>
+              </w:rPr>
+              <w:t>(GRS), Southern New Hampshire University, NH, United States.</w:t>
+            </w:r>
+            <w:r>
+              <w:rPr>
+                <w:b/>
+                <w:bCs/>
+                <w:sz w:val="24"/>
+                <w:szCs w:val="24"/>
+              </w:rPr>
+              <w:t xml:space="preserve"> </w:t>
+            </w:r>
+            <w:r>
+              <w:rPr>
+                <w:b/>
+                <w:bCs/>
+                <w:sz w:val="24"/>
+                <w:szCs w:val="24"/>
+              </w:rPr>
+              <w:t>(invited talk)</w:t>
             </w:r>
           </w:p>
           <w:p>
@@ -3154,14 +3519,7 @@
                 <w:sz w:val="24"/>
                 <w:szCs w:val="24"/>
               </w:rPr>
-              <w:t xml:space="preserve">Thinking as a data scientist --- </w:t>
-            </w:r>
-            <w:r>
-              <w:rPr>
-                <w:sz w:val="24"/>
-                <w:szCs w:val="24"/>
-              </w:rPr>
-              <w:t>What controls dissolved organic phosphorus distribution in the global surface ocean?</w:t>
+              <w:t>Dissolved organic phosphorus concentrations in the surface ocean controlled by both phosphate and iron stress</w:t>
             </w:r>
             <w:r>
               <w:rPr>
@@ -3174,6 +3532,8 @@
           <w:p>
             <w:pPr>
               <w:rPr>
+                <w:b/>
+                <w:bCs/>
                 <w:sz w:val="24"/>
                 <w:szCs w:val="24"/>
               </w:rPr>
@@ -3195,14 +3555,24 @@
                 <w:szCs w:val="24"/>
               </w:rPr>
             </w:pPr>
-            <w:r>
-              <w:rPr>
-                <w:b/>
-                <w:bCs/>
-                <w:sz w:val="24"/>
-                <w:szCs w:val="24"/>
-              </w:rPr>
-              <w:t xml:space="preserve">2023 </w:t>
+          </w:p>
+          <w:p>
+            <w:pPr>
+              <w:rPr>
+                <w:b/>
+                <w:bCs/>
+                <w:sz w:val="24"/>
+                <w:szCs w:val="24"/>
+              </w:rPr>
+            </w:pPr>
+            <w:r>
+              <w:rPr>
+                <w:b/>
+                <w:bCs/>
+                <w:sz w:val="24"/>
+                <w:szCs w:val="24"/>
+              </w:rPr>
+              <w:t>2023</w:t>
             </w:r>
           </w:p>
         </w:tc>
@@ -3224,43 +3594,31 @@
                 <w:sz w:val="24"/>
                 <w:szCs w:val="24"/>
               </w:rPr>
-              <w:t>Southern University of Science and Technology</w:t>
-            </w:r>
-            <w:r>
-              <w:rPr>
-                <w:sz w:val="24"/>
-                <w:szCs w:val="24"/>
-              </w:rPr>
-              <w:t xml:space="preserve">, Shenzhen, China. </w:t>
-            </w:r>
-            <w:r>
-              <w:rPr>
-                <w:b/>
-                <w:bCs/>
-                <w:sz w:val="24"/>
-                <w:szCs w:val="24"/>
-              </w:rPr>
-              <w:t>(</w:t>
-            </w:r>
-            <w:proofErr w:type="gramStart"/>
-            <w:r>
-              <w:rPr>
-                <w:b/>
-                <w:bCs/>
-                <w:sz w:val="24"/>
-                <w:szCs w:val="24"/>
-              </w:rPr>
-              <w:t>invited</w:t>
-            </w:r>
-            <w:proofErr w:type="gramEnd"/>
-            <w:r>
-              <w:rPr>
-                <w:b/>
-                <w:bCs/>
-                <w:sz w:val="24"/>
-                <w:szCs w:val="24"/>
-              </w:rPr>
-              <w:t xml:space="preserve"> talk)</w:t>
+              <w:t>Luncheon Seminar</w:t>
+            </w:r>
+            <w:r>
+              <w:rPr>
+                <w:rFonts w:hint="eastAsia"/>
+                <w:sz w:val="24"/>
+                <w:szCs w:val="24"/>
+              </w:rPr>
+              <w:t>,</w:t>
+            </w:r>
+            <w:r>
+              <w:rPr>
+                <w:sz w:val="24"/>
+                <w:szCs w:val="24"/>
+              </w:rPr>
+              <w:t xml:space="preserve"> Xiamen University, Xiamen, China. </w:t>
+            </w:r>
+            <w:r>
+              <w:rPr>
+                <w:b/>
+                <w:bCs/>
+                <w:sz w:val="24"/>
+                <w:szCs w:val="24"/>
+              </w:rPr>
+              <w:t>(invited talk)</w:t>
             </w:r>
           </w:p>
           <w:p>
@@ -3283,6 +3641,13 @@
                 <w:szCs w:val="24"/>
               </w:rPr>
               <w:t xml:space="preserve"> “</w:t>
+            </w:r>
+            <w:r>
+              <w:rPr>
+                <w:sz w:val="24"/>
+                <w:szCs w:val="24"/>
+              </w:rPr>
+              <w:t xml:space="preserve">Thinking as a data scientist --- </w:t>
             </w:r>
             <w:r>
               <w:rPr>
@@ -3330,7 +3695,8 @@
                 <w:sz w:val="24"/>
                 <w:szCs w:val="24"/>
               </w:rPr>
-              <w:t>2023</w:t>
+              <w:lastRenderedPageBreak/>
+              <w:t xml:space="preserve">2023 </w:t>
             </w:r>
           </w:p>
         </w:tc>
@@ -3352,36 +3718,23 @@
                 <w:sz w:val="24"/>
                 <w:szCs w:val="24"/>
               </w:rPr>
-              <w:t xml:space="preserve">Ocean University of China. Qingdao, China. </w:t>
-            </w:r>
-            <w:r>
-              <w:rPr>
-                <w:b/>
-                <w:bCs/>
-                <w:sz w:val="24"/>
-                <w:szCs w:val="24"/>
-              </w:rPr>
-              <w:t>(</w:t>
-            </w:r>
-            <w:proofErr w:type="gramStart"/>
-            <w:r>
-              <w:rPr>
-                <w:b/>
-                <w:bCs/>
-                <w:sz w:val="24"/>
-                <w:szCs w:val="24"/>
-              </w:rPr>
-              <w:t>invited</w:t>
-            </w:r>
-            <w:proofErr w:type="gramEnd"/>
-            <w:r>
-              <w:rPr>
-                <w:b/>
-                <w:bCs/>
-                <w:sz w:val="24"/>
-                <w:szCs w:val="24"/>
-              </w:rPr>
-              <w:t xml:space="preserve"> talk)</w:t>
+              <w:t>Southern University of Science and Technology</w:t>
+            </w:r>
+            <w:r>
+              <w:rPr>
+                <w:sz w:val="24"/>
+                <w:szCs w:val="24"/>
+              </w:rPr>
+              <w:t xml:space="preserve">, Shenzhen, China. </w:t>
+            </w:r>
+            <w:r>
+              <w:rPr>
+                <w:b/>
+                <w:bCs/>
+                <w:sz w:val="24"/>
+                <w:szCs w:val="24"/>
+              </w:rPr>
+              <w:t>(invited talk)</w:t>
             </w:r>
           </w:p>
           <w:p>
@@ -3473,27 +3826,30 @@
                 <w:sz w:val="24"/>
                 <w:szCs w:val="24"/>
               </w:rPr>
-              <w:t>The Sixth Xiamen Symposium on Marine Environmental Sciences. (</w:t>
-            </w:r>
-            <w:proofErr w:type="gramStart"/>
-            <w:r>
-              <w:rPr>
-                <w:b/>
-                <w:bCs/>
-                <w:sz w:val="24"/>
-                <w:szCs w:val="24"/>
-              </w:rPr>
-              <w:t>virtual</w:t>
-            </w:r>
-            <w:proofErr w:type="gramEnd"/>
-            <w:r>
-              <w:rPr>
-                <w:b/>
-                <w:bCs/>
-                <w:sz w:val="24"/>
-                <w:szCs w:val="24"/>
-              </w:rPr>
-              <w:t xml:space="preserve"> talk)</w:t>
+              <w:t>Ocean University of China</w:t>
+            </w:r>
+            <w:r>
+              <w:rPr>
+                <w:sz w:val="24"/>
+                <w:szCs w:val="24"/>
+              </w:rPr>
+              <w:t>,</w:t>
+            </w:r>
+            <w:r>
+              <w:rPr>
+                <w:sz w:val="24"/>
+                <w:szCs w:val="24"/>
+              </w:rPr>
+              <w:t xml:space="preserve"> Qingdao, China. </w:t>
+            </w:r>
+            <w:r>
+              <w:rPr>
+                <w:b/>
+                <w:bCs/>
+                <w:sz w:val="24"/>
+                <w:szCs w:val="24"/>
+              </w:rPr>
+              <w:t>(invited talk)</w:t>
             </w:r>
           </w:p>
           <w:p>
@@ -3522,37 +3878,7 @@
                 <w:sz w:val="24"/>
                 <w:szCs w:val="24"/>
               </w:rPr>
-              <w:t>Comparative surface</w:t>
-            </w:r>
-            <w:r>
-              <w:rPr>
-                <w:sz w:val="24"/>
-                <w:szCs w:val="24"/>
-              </w:rPr>
-              <w:t xml:space="preserve"> </w:t>
-            </w:r>
-            <w:r>
-              <w:rPr>
-                <w:sz w:val="24"/>
-                <w:szCs w:val="24"/>
-              </w:rPr>
-              <w:t xml:space="preserve">ocean </w:t>
-            </w:r>
-            <w:proofErr w:type="gramStart"/>
-            <w:r>
-              <w:rPr>
-                <w:sz w:val="24"/>
-                <w:szCs w:val="24"/>
-              </w:rPr>
-              <w:t>DOC:DON</w:t>
-            </w:r>
-            <w:proofErr w:type="gramEnd"/>
-            <w:r>
-              <w:rPr>
-                <w:sz w:val="24"/>
-                <w:szCs w:val="24"/>
-              </w:rPr>
-              <w:t>:DOP stoichiometry between the Atlantic and Pacific Oceans</w:t>
+              <w:t>What controls dissolved organic phosphorus distribution in the global surface ocean?</w:t>
             </w:r>
             <w:r>
               <w:rPr>
@@ -3593,7 +3919,7 @@
                 <w:sz w:val="24"/>
                 <w:szCs w:val="24"/>
               </w:rPr>
-              <w:t>2022</w:t>
+              <w:t>2023</w:t>
             </w:r>
           </w:p>
         </w:tc>
@@ -3604,43 +3930,27 @@
           <w:p>
             <w:pPr>
               <w:rPr>
-                <w:sz w:val="24"/>
-                <w:szCs w:val="24"/>
-              </w:rPr>
-            </w:pPr>
-            <w:r>
-              <w:rPr>
-                <w:sz w:val="24"/>
-                <w:szCs w:val="24"/>
-              </w:rPr>
-              <w:t>2022 Ocean Sciences Meeting. (</w:t>
-            </w:r>
-            <w:proofErr w:type="gramStart"/>
-            <w:r>
-              <w:rPr>
-                <w:b/>
-                <w:bCs/>
-                <w:sz w:val="24"/>
-                <w:szCs w:val="24"/>
-              </w:rPr>
-              <w:t>virtual</w:t>
-            </w:r>
-            <w:proofErr w:type="gramEnd"/>
-            <w:r>
-              <w:rPr>
-                <w:b/>
-                <w:bCs/>
-                <w:sz w:val="24"/>
-                <w:szCs w:val="24"/>
-              </w:rPr>
-              <w:t xml:space="preserve"> talk</w:t>
-            </w:r>
-            <w:r>
-              <w:rPr>
-                <w:sz w:val="24"/>
-                <w:szCs w:val="24"/>
-              </w:rPr>
-              <w:t>)</w:t>
+                <w:b/>
+                <w:bCs/>
+                <w:sz w:val="24"/>
+                <w:szCs w:val="24"/>
+              </w:rPr>
+            </w:pPr>
+            <w:r>
+              <w:rPr>
+                <w:sz w:val="24"/>
+                <w:szCs w:val="24"/>
+              </w:rPr>
+              <w:t>The Sixth Xiamen Symposium on Marine Environmental Sciences. (</w:t>
+            </w:r>
+            <w:r>
+              <w:rPr>
+                <w:b/>
+                <w:bCs/>
+                <w:sz w:val="24"/>
+                <w:szCs w:val="24"/>
+              </w:rPr>
+              <w:t>virtual talk)</w:t>
             </w:r>
           </w:p>
           <w:p>
@@ -3669,91 +3979,21 @@
                 <w:sz w:val="24"/>
                 <w:szCs w:val="24"/>
               </w:rPr>
-              <w:t xml:space="preserve">Dissolved </w:t>
-            </w:r>
-            <w:r>
-              <w:rPr>
-                <w:sz w:val="24"/>
-                <w:szCs w:val="24"/>
-              </w:rPr>
-              <w:t>o</w:t>
-            </w:r>
-            <w:r>
-              <w:rPr>
-                <w:sz w:val="24"/>
-                <w:szCs w:val="24"/>
-              </w:rPr>
-              <w:t xml:space="preserve">rganic </w:t>
-            </w:r>
-            <w:r>
-              <w:rPr>
-                <w:sz w:val="24"/>
-                <w:szCs w:val="24"/>
-              </w:rPr>
-              <w:t>n</w:t>
-            </w:r>
-            <w:r>
-              <w:rPr>
-                <w:sz w:val="24"/>
-                <w:szCs w:val="24"/>
-              </w:rPr>
-              <w:t xml:space="preserve">itrogen </w:t>
-            </w:r>
-            <w:r>
-              <w:rPr>
-                <w:sz w:val="24"/>
-                <w:szCs w:val="24"/>
-              </w:rPr>
-              <w:t>c</w:t>
-            </w:r>
-            <w:r>
-              <w:rPr>
-                <w:sz w:val="24"/>
-                <w:szCs w:val="24"/>
-              </w:rPr>
-              <w:t xml:space="preserve">oncentration and d15N </w:t>
-            </w:r>
-            <w:r>
-              <w:rPr>
-                <w:sz w:val="24"/>
-                <w:szCs w:val="24"/>
-              </w:rPr>
-              <w:t>d</w:t>
-            </w:r>
-            <w:r>
-              <w:rPr>
-                <w:sz w:val="24"/>
-                <w:szCs w:val="24"/>
-              </w:rPr>
-              <w:t xml:space="preserve">istribution along a </w:t>
-            </w:r>
-            <w:r>
-              <w:rPr>
-                <w:sz w:val="24"/>
-                <w:szCs w:val="24"/>
-              </w:rPr>
-              <w:t>z</w:t>
-            </w:r>
-            <w:r>
-              <w:rPr>
-                <w:sz w:val="24"/>
-                <w:szCs w:val="24"/>
-              </w:rPr>
-              <w:t xml:space="preserve">onal </w:t>
-            </w:r>
-            <w:r>
-              <w:rPr>
-                <w:sz w:val="24"/>
-                <w:szCs w:val="24"/>
-              </w:rPr>
-              <w:t>t</w:t>
-            </w:r>
-            <w:r>
-              <w:rPr>
-                <w:sz w:val="24"/>
-                <w:szCs w:val="24"/>
-              </w:rPr>
-              <w:t>ransect in the South Pacific</w:t>
+              <w:t>Comparative surface</w:t>
+            </w:r>
+            <w:r>
+              <w:rPr>
+                <w:sz w:val="24"/>
+                <w:szCs w:val="24"/>
+              </w:rPr>
+              <w:t xml:space="preserve"> </w:t>
+            </w:r>
+            <w:r>
+              <w:rPr>
+                <w:sz w:val="24"/>
+                <w:szCs w:val="24"/>
+              </w:rPr>
+              <w:t>ocean DOC:DON:DOP stoichiometry between the Atlantic and Pacific Oceans</w:t>
             </w:r>
             <w:r>
               <w:rPr>
@@ -3794,7 +4034,7 @@
                 <w:sz w:val="24"/>
                 <w:szCs w:val="24"/>
               </w:rPr>
-              <w:t>2021</w:t>
+              <w:t>2022</w:t>
             </w:r>
           </w:p>
         </w:tc>
@@ -3814,29 +4054,16 @@
                 <w:sz w:val="24"/>
                 <w:szCs w:val="24"/>
               </w:rPr>
-              <w:t>2021 ASLO meeting. (</w:t>
-            </w:r>
-            <w:proofErr w:type="gramStart"/>
-            <w:r>
-              <w:rPr>
-                <w:b/>
-                <w:bCs/>
-                <w:color w:val="000000" w:themeColor="text1"/>
-                <w:sz w:val="24"/>
-                <w:szCs w:val="24"/>
-              </w:rPr>
-              <w:t>virtual</w:t>
-            </w:r>
-            <w:proofErr w:type="gramEnd"/>
-            <w:r>
-              <w:rPr>
-                <w:b/>
-                <w:bCs/>
-                <w:color w:val="000000" w:themeColor="text1"/>
-                <w:sz w:val="24"/>
-                <w:szCs w:val="24"/>
-              </w:rPr>
-              <w:t xml:space="preserve"> talk</w:t>
+              <w:t>2022 Ocean Sciences Meeting. (</w:t>
+            </w:r>
+            <w:r>
+              <w:rPr>
+                <w:b/>
+                <w:bCs/>
+                <w:sz w:val="24"/>
+                <w:szCs w:val="24"/>
+              </w:rPr>
+              <w:t>virtual talk</w:t>
             </w:r>
             <w:r>
               <w:rPr>
@@ -3865,35 +4092,42 @@
                 <w:sz w:val="24"/>
                 <w:szCs w:val="24"/>
               </w:rPr>
-              <w:t xml:space="preserve"> </w:t>
-            </w:r>
-            <w:r>
-              <w:rPr>
-                <w:sz w:val="24"/>
-                <w:szCs w:val="24"/>
-              </w:rPr>
-              <w:t>“</w:t>
-            </w:r>
-            <w:r>
-              <w:rPr>
-                <w:sz w:val="24"/>
-                <w:szCs w:val="24"/>
-              </w:rPr>
-              <w:t xml:space="preserve">Phosphate and </w:t>
-            </w:r>
-            <w:r>
-              <w:rPr>
-                <w:sz w:val="24"/>
-                <w:szCs w:val="24"/>
-              </w:rPr>
-              <w:t>i</w:t>
-            </w:r>
-            <w:r>
-              <w:rPr>
-                <w:sz w:val="24"/>
-                <w:szCs w:val="24"/>
-              </w:rPr>
-              <w:t xml:space="preserve">ron </w:t>
+              <w:t xml:space="preserve"> “</w:t>
+            </w:r>
+            <w:r>
+              <w:rPr>
+                <w:sz w:val="24"/>
+                <w:szCs w:val="24"/>
+              </w:rPr>
+              <w:t xml:space="preserve">Dissolved </w:t>
+            </w:r>
+            <w:r>
+              <w:rPr>
+                <w:sz w:val="24"/>
+                <w:szCs w:val="24"/>
+              </w:rPr>
+              <w:t>o</w:t>
+            </w:r>
+            <w:r>
+              <w:rPr>
+                <w:sz w:val="24"/>
+                <w:szCs w:val="24"/>
+              </w:rPr>
+              <w:t xml:space="preserve">rganic </w:t>
+            </w:r>
+            <w:r>
+              <w:rPr>
+                <w:sz w:val="24"/>
+                <w:szCs w:val="24"/>
+              </w:rPr>
+              <w:t>n</w:t>
+            </w:r>
+            <w:r>
+              <w:rPr>
+                <w:sz w:val="24"/>
+                <w:szCs w:val="24"/>
+              </w:rPr>
+              <w:t xml:space="preserve">itrogen </w:t>
             </w:r>
             <w:r>
               <w:rPr>
@@ -3907,49 +4141,7 @@
                 <w:sz w:val="24"/>
                 <w:szCs w:val="24"/>
               </w:rPr>
-              <w:t xml:space="preserve">ontrol </w:t>
-            </w:r>
-            <w:r>
-              <w:rPr>
-                <w:sz w:val="24"/>
-                <w:szCs w:val="24"/>
-              </w:rPr>
-              <w:t>g</w:t>
-            </w:r>
-            <w:r>
-              <w:rPr>
-                <w:sz w:val="24"/>
-                <w:szCs w:val="24"/>
-              </w:rPr>
-              <w:t xml:space="preserve">lobal </w:t>
-            </w:r>
-            <w:r>
-              <w:rPr>
-                <w:sz w:val="24"/>
-                <w:szCs w:val="24"/>
-              </w:rPr>
-              <w:t>s</w:t>
-            </w:r>
-            <w:r>
-              <w:rPr>
-                <w:sz w:val="24"/>
-                <w:szCs w:val="24"/>
-              </w:rPr>
-              <w:t xml:space="preserve">urface </w:t>
-            </w:r>
-            <w:r>
-              <w:rPr>
-                <w:sz w:val="24"/>
-                <w:szCs w:val="24"/>
-              </w:rPr>
-              <w:t>o</w:t>
-            </w:r>
-            <w:r>
-              <w:rPr>
-                <w:sz w:val="24"/>
-                <w:szCs w:val="24"/>
-              </w:rPr>
-              <w:t xml:space="preserve">cean </w:t>
+              <w:t xml:space="preserve">oncentration and d15N </w:t>
             </w:r>
             <w:r>
               <w:rPr>
@@ -3963,49 +4155,35 @@
                 <w:sz w:val="24"/>
                 <w:szCs w:val="24"/>
               </w:rPr>
-              <w:t xml:space="preserve">issolved </w:t>
-            </w:r>
-            <w:r>
-              <w:rPr>
-                <w:sz w:val="24"/>
-                <w:szCs w:val="24"/>
-              </w:rPr>
-              <w:t>o</w:t>
-            </w:r>
-            <w:r>
-              <w:rPr>
-                <w:sz w:val="24"/>
-                <w:szCs w:val="24"/>
-              </w:rPr>
-              <w:t xml:space="preserve">rganic </w:t>
-            </w:r>
-            <w:r>
-              <w:rPr>
-                <w:sz w:val="24"/>
-                <w:szCs w:val="24"/>
-              </w:rPr>
-              <w:t>p</w:t>
-            </w:r>
-            <w:r>
-              <w:rPr>
-                <w:sz w:val="24"/>
-                <w:szCs w:val="24"/>
-              </w:rPr>
-              <w:t xml:space="preserve">hosphorus </w:t>
-            </w:r>
-            <w:r>
-              <w:rPr>
-                <w:sz w:val="24"/>
-                <w:szCs w:val="24"/>
-              </w:rPr>
-              <w:t>c</w:t>
-            </w:r>
-            <w:r>
-              <w:rPr>
-                <w:sz w:val="24"/>
-                <w:szCs w:val="24"/>
-              </w:rPr>
-              <w:t>oncentrations.</w:t>
+              <w:t xml:space="preserve">istribution along a </w:t>
+            </w:r>
+            <w:r>
+              <w:rPr>
+                <w:sz w:val="24"/>
+                <w:szCs w:val="24"/>
+              </w:rPr>
+              <w:t>z</w:t>
+            </w:r>
+            <w:r>
+              <w:rPr>
+                <w:sz w:val="24"/>
+                <w:szCs w:val="24"/>
+              </w:rPr>
+              <w:t xml:space="preserve">onal </w:t>
+            </w:r>
+            <w:r>
+              <w:rPr>
+                <w:sz w:val="24"/>
+                <w:szCs w:val="24"/>
+              </w:rPr>
+              <w:t>t</w:t>
+            </w:r>
+            <w:r>
+              <w:rPr>
+                <w:sz w:val="24"/>
+                <w:szCs w:val="24"/>
+              </w:rPr>
+              <w:t>ransect in the South Pacific</w:t>
             </w:r>
             <w:r>
               <w:rPr>
@@ -4046,7 +4224,7 @@
                 <w:sz w:val="24"/>
                 <w:szCs w:val="24"/>
               </w:rPr>
-              <w:t>2020</w:t>
+              <w:t>2021</w:t>
             </w:r>
           </w:p>
         </w:tc>
@@ -4066,30 +4244,17 @@
                 <w:sz w:val="24"/>
                 <w:szCs w:val="24"/>
               </w:rPr>
-              <w:t>2020 Ocean Sciences Meeting</w:t>
-            </w:r>
-            <w:r>
-              <w:rPr>
-                <w:sz w:val="24"/>
-                <w:szCs w:val="24"/>
-              </w:rPr>
-              <w:t>, San Deigo, CA, United States</w:t>
-            </w:r>
-            <w:r>
-              <w:rPr>
-                <w:sz w:val="24"/>
-                <w:szCs w:val="24"/>
-              </w:rPr>
-              <w:t>. (</w:t>
-            </w:r>
-            <w:r>
-              <w:rPr>
-                <w:b/>
-                <w:bCs/>
-                <w:sz w:val="24"/>
-                <w:szCs w:val="24"/>
-              </w:rPr>
-              <w:t>poster</w:t>
+              <w:t>2021 ASLO meeting. (</w:t>
+            </w:r>
+            <w:r>
+              <w:rPr>
+                <w:b/>
+                <w:bCs/>
+                <w:color w:val="000000" w:themeColor="text1"/>
+                <w:sz w:val="24"/>
+                <w:szCs w:val="24"/>
+              </w:rPr>
+              <w:t>virtual talk</w:t>
             </w:r>
             <w:r>
               <w:rPr>
@@ -4118,28 +4283,147 @@
                 <w:sz w:val="24"/>
                 <w:szCs w:val="24"/>
               </w:rPr>
-              <w:t xml:space="preserve"> “</w:t>
-            </w:r>
-            <w:r>
-              <w:rPr>
-                <w:sz w:val="24"/>
-                <w:szCs w:val="24"/>
-              </w:rPr>
-              <w:t xml:space="preserve">Dissolved organic phosphorus (DOP) distributions in the </w:t>
-            </w:r>
-            <w:r>
-              <w:rPr>
-                <w:sz w:val="24"/>
-                <w:szCs w:val="24"/>
-              </w:rPr>
-              <w:t>e</w:t>
-            </w:r>
-            <w:r>
-              <w:rPr>
-                <w:sz w:val="24"/>
-                <w:szCs w:val="24"/>
-              </w:rPr>
-              <w:t>astern Indian Ocean and subtropical South Pacific Ocean</w:t>
+              <w:t xml:space="preserve"> </w:t>
+            </w:r>
+            <w:r>
+              <w:rPr>
+                <w:sz w:val="24"/>
+                <w:szCs w:val="24"/>
+              </w:rPr>
+              <w:t>“</w:t>
+            </w:r>
+            <w:r>
+              <w:rPr>
+                <w:sz w:val="24"/>
+                <w:szCs w:val="24"/>
+              </w:rPr>
+              <w:t xml:space="preserve">Phosphate and </w:t>
+            </w:r>
+            <w:r>
+              <w:rPr>
+                <w:sz w:val="24"/>
+                <w:szCs w:val="24"/>
+              </w:rPr>
+              <w:t>i</w:t>
+            </w:r>
+            <w:r>
+              <w:rPr>
+                <w:sz w:val="24"/>
+                <w:szCs w:val="24"/>
+              </w:rPr>
+              <w:t xml:space="preserve">ron </w:t>
+            </w:r>
+            <w:r>
+              <w:rPr>
+                <w:sz w:val="24"/>
+                <w:szCs w:val="24"/>
+              </w:rPr>
+              <w:t>c</w:t>
+            </w:r>
+            <w:r>
+              <w:rPr>
+                <w:sz w:val="24"/>
+                <w:szCs w:val="24"/>
+              </w:rPr>
+              <w:t xml:space="preserve">ontrol </w:t>
+            </w:r>
+            <w:r>
+              <w:rPr>
+                <w:sz w:val="24"/>
+                <w:szCs w:val="24"/>
+              </w:rPr>
+              <w:t>g</w:t>
+            </w:r>
+            <w:r>
+              <w:rPr>
+                <w:sz w:val="24"/>
+                <w:szCs w:val="24"/>
+              </w:rPr>
+              <w:t xml:space="preserve">lobal </w:t>
+            </w:r>
+            <w:r>
+              <w:rPr>
+                <w:sz w:val="24"/>
+                <w:szCs w:val="24"/>
+              </w:rPr>
+              <w:t>s</w:t>
+            </w:r>
+            <w:r>
+              <w:rPr>
+                <w:sz w:val="24"/>
+                <w:szCs w:val="24"/>
+              </w:rPr>
+              <w:t xml:space="preserve">urface </w:t>
+            </w:r>
+            <w:r>
+              <w:rPr>
+                <w:sz w:val="24"/>
+                <w:szCs w:val="24"/>
+              </w:rPr>
+              <w:t>o</w:t>
+            </w:r>
+            <w:r>
+              <w:rPr>
+                <w:sz w:val="24"/>
+                <w:szCs w:val="24"/>
+              </w:rPr>
+              <w:t xml:space="preserve">cean </w:t>
+            </w:r>
+            <w:r>
+              <w:rPr>
+                <w:sz w:val="24"/>
+                <w:szCs w:val="24"/>
+              </w:rPr>
+              <w:t>d</w:t>
+            </w:r>
+            <w:r>
+              <w:rPr>
+                <w:sz w:val="24"/>
+                <w:szCs w:val="24"/>
+              </w:rPr>
+              <w:t xml:space="preserve">issolved </w:t>
+            </w:r>
+            <w:r>
+              <w:rPr>
+                <w:sz w:val="24"/>
+                <w:szCs w:val="24"/>
+              </w:rPr>
+              <w:t>o</w:t>
+            </w:r>
+            <w:r>
+              <w:rPr>
+                <w:sz w:val="24"/>
+                <w:szCs w:val="24"/>
+              </w:rPr>
+              <w:t xml:space="preserve">rganic </w:t>
+            </w:r>
+            <w:r>
+              <w:rPr>
+                <w:sz w:val="24"/>
+                <w:szCs w:val="24"/>
+              </w:rPr>
+              <w:t>p</w:t>
+            </w:r>
+            <w:r>
+              <w:rPr>
+                <w:sz w:val="24"/>
+                <w:szCs w:val="24"/>
+              </w:rPr>
+              <w:t xml:space="preserve">hosphorus </w:t>
+            </w:r>
+            <w:r>
+              <w:rPr>
+                <w:sz w:val="24"/>
+                <w:szCs w:val="24"/>
+              </w:rPr>
+              <w:t>c</w:t>
+            </w:r>
+            <w:r>
+              <w:rPr>
+                <w:sz w:val="24"/>
+                <w:szCs w:val="24"/>
+              </w:rPr>
+              <w:t>oncentrations.</w:t>
             </w:r>
             <w:r>
               <w:rPr>
@@ -4180,7 +4464,7 @@
                 <w:sz w:val="24"/>
                 <w:szCs w:val="24"/>
               </w:rPr>
-              <w:t>2019</w:t>
+              <w:t>2020</w:t>
             </w:r>
           </w:p>
         </w:tc>
@@ -4200,6 +4484,140 @@
                 <w:sz w:val="24"/>
                 <w:szCs w:val="24"/>
               </w:rPr>
+              <w:t>2020 Ocean Sciences Meeting</w:t>
+            </w:r>
+            <w:r>
+              <w:rPr>
+                <w:sz w:val="24"/>
+                <w:szCs w:val="24"/>
+              </w:rPr>
+              <w:t>, San Deigo, CA, United States</w:t>
+            </w:r>
+            <w:r>
+              <w:rPr>
+                <w:sz w:val="24"/>
+                <w:szCs w:val="24"/>
+              </w:rPr>
+              <w:t>. (</w:t>
+            </w:r>
+            <w:r>
+              <w:rPr>
+                <w:b/>
+                <w:bCs/>
+                <w:sz w:val="24"/>
+                <w:szCs w:val="24"/>
+              </w:rPr>
+              <w:t>poster</w:t>
+            </w:r>
+            <w:r>
+              <w:rPr>
+                <w:sz w:val="24"/>
+                <w:szCs w:val="24"/>
+              </w:rPr>
+              <w:t>)</w:t>
+            </w:r>
+          </w:p>
+          <w:p>
+            <w:pPr>
+              <w:rPr>
+                <w:sz w:val="24"/>
+                <w:szCs w:val="24"/>
+              </w:rPr>
+            </w:pPr>
+            <w:r>
+              <w:rPr>
+                <w:sz w:val="24"/>
+                <w:szCs w:val="24"/>
+              </w:rPr>
+              <w:t>Topic:</w:t>
+            </w:r>
+            <w:r>
+              <w:rPr>
+                <w:sz w:val="24"/>
+                <w:szCs w:val="24"/>
+              </w:rPr>
+              <w:t xml:space="preserve"> “</w:t>
+            </w:r>
+            <w:r>
+              <w:rPr>
+                <w:sz w:val="24"/>
+                <w:szCs w:val="24"/>
+              </w:rPr>
+              <w:t xml:space="preserve">Dissolved organic phosphorus (DOP) distributions in the </w:t>
+            </w:r>
+            <w:r>
+              <w:rPr>
+                <w:sz w:val="24"/>
+                <w:szCs w:val="24"/>
+              </w:rPr>
+              <w:t>e</w:t>
+            </w:r>
+            <w:r>
+              <w:rPr>
+                <w:sz w:val="24"/>
+                <w:szCs w:val="24"/>
+              </w:rPr>
+              <w:t>astern Indian Ocean and subtropical South Pacific Ocean</w:t>
+            </w:r>
+            <w:r>
+              <w:rPr>
+                <w:sz w:val="24"/>
+                <w:szCs w:val="24"/>
+              </w:rPr>
+              <w:t>”</w:t>
+            </w:r>
+          </w:p>
+          <w:p>
+            <w:pPr>
+              <w:rPr>
+                <w:sz w:val="24"/>
+                <w:szCs w:val="24"/>
+              </w:rPr>
+            </w:pPr>
+          </w:p>
+        </w:tc>
+      </w:tr>
+      <w:tr>
+        <w:tc>
+          <w:tcPr>
+            <w:tcW w:w="4050" w:type="dxa"/>
+          </w:tcPr>
+          <w:p>
+            <w:pPr>
+              <w:rPr>
+                <w:b/>
+                <w:bCs/>
+                <w:sz w:val="24"/>
+                <w:szCs w:val="24"/>
+              </w:rPr>
+            </w:pPr>
+            <w:r>
+              <w:rPr>
+                <w:b/>
+                <w:bCs/>
+                <w:sz w:val="24"/>
+                <w:szCs w:val="24"/>
+              </w:rPr>
+              <w:t>2019</w:t>
+            </w:r>
+          </w:p>
+        </w:tc>
+        <w:tc>
+          <w:tcPr>
+            <w:tcW w:w="5862" w:type="dxa"/>
+          </w:tcPr>
+          <w:p>
+            <w:pPr>
+              <w:rPr>
+                <w:sz w:val="24"/>
+                <w:szCs w:val="24"/>
+              </w:rPr>
+            </w:pPr>
+            <w:r>
+              <w:rPr>
+                <w:sz w:val="24"/>
+                <w:szCs w:val="24"/>
+              </w:rPr>
               <w:t xml:space="preserve">Tutorial-based </w:t>
             </w:r>
             <w:r>
@@ -4269,6 +4687,420 @@
         <w:rPr>
           <w:sz w:val="24"/>
           <w:szCs w:val="24"/>
+        </w:rPr>
+      </w:pPr>
+    </w:p>
+    <w:p>
+      <w:pPr>
+        <w:pBdr>
+          <w:bottom w:val="single" w:sz="6" w:space="1" w:color="1F497D" w:themeColor="text2"/>
+        </w:pBdr>
+        <w:rPr>
+          <w:b/>
+          <w:color w:val="000000" w:themeColor="text1"/>
+          <w:sz w:val="28"/>
+          <w:szCs w:val="28"/>
+        </w:rPr>
+      </w:pPr>
+    </w:p>
+    <w:p>
+      <w:pPr>
+        <w:pBdr>
+          <w:bottom w:val="single" w:sz="6" w:space="1" w:color="1F497D" w:themeColor="text2"/>
+        </w:pBdr>
+        <w:rPr>
+          <w:b/>
+          <w:color w:val="000000" w:themeColor="text1"/>
+          <w:sz w:val="28"/>
+          <w:szCs w:val="28"/>
+        </w:rPr>
+      </w:pPr>
+      <w:r>
+        <w:rPr>
+          <w:b/>
+          <w:color w:val="000000" w:themeColor="text1"/>
+          <w:sz w:val="28"/>
+          <w:szCs w:val="28"/>
+        </w:rPr>
+        <w:t>Teaching Experiences</w:t>
+      </w:r>
+    </w:p>
+    <w:p>
+      <w:pPr>
+        <w:rPr>
+          <w:color w:val="000000" w:themeColor="text1"/>
+          <w:sz w:val="24"/>
+          <w:szCs w:val="24"/>
+        </w:rPr>
+      </w:pPr>
+    </w:p>
+    <w:tbl>
+      <w:tblPr>
+        <w:tblStyle w:val="TableGrid"/>
+        <w:tblW w:w="0" w:type="auto"/>
+        <w:tblBorders>
+          <w:top w:val="none" w:sz="0" w:space="0" w:color="auto"/>
+          <w:left w:val="none" w:sz="0" w:space="0" w:color="auto"/>
+          <w:bottom w:val="none" w:sz="0" w:space="0" w:color="auto"/>
+          <w:right w:val="none" w:sz="0" w:space="0" w:color="auto"/>
+          <w:insideH w:val="none" w:sz="0" w:space="0" w:color="auto"/>
+          <w:insideV w:val="none" w:sz="0" w:space="0" w:color="auto"/>
+        </w:tblBorders>
+        <w:tblLook w:val="04A0" w:firstRow="1" w:lastRow="0" w:firstColumn="1" w:lastColumn="0" w:noHBand="0" w:noVBand="1"/>
+      </w:tblPr>
+      <w:tblGrid>
+        <w:gridCol w:w="4050"/>
+        <w:gridCol w:w="5862"/>
+      </w:tblGrid>
+      <w:tr>
+        <w:tc>
+          <w:tcPr>
+            <w:tcW w:w="4050" w:type="dxa"/>
+          </w:tcPr>
+          <w:p>
+            <w:pPr>
+              <w:rPr>
+                <w:b/>
+                <w:bCs/>
+                <w:sz w:val="24"/>
+                <w:szCs w:val="24"/>
+              </w:rPr>
+            </w:pPr>
+            <w:r>
+              <w:rPr>
+                <w:b/>
+                <w:bCs/>
+                <w:sz w:val="24"/>
+                <w:szCs w:val="24"/>
+              </w:rPr>
+              <w:t xml:space="preserve">2023 Fall </w:t>
+            </w:r>
+          </w:p>
+        </w:tc>
+        <w:tc>
+          <w:tcPr>
+            <w:tcW w:w="5862" w:type="dxa"/>
+          </w:tcPr>
+          <w:p>
+            <w:pPr>
+              <w:rPr>
+                <w:sz w:val="24"/>
+                <w:szCs w:val="24"/>
+              </w:rPr>
+            </w:pPr>
+            <w:r>
+              <w:rPr>
+                <w:sz w:val="24"/>
+                <w:szCs w:val="24"/>
+              </w:rPr>
+              <w:t>Teaching assistant, Florida State University</w:t>
+            </w:r>
+            <w:r>
+              <w:rPr>
+                <w:sz w:val="24"/>
+                <w:szCs w:val="24"/>
+              </w:rPr>
+              <w:t>.</w:t>
+            </w:r>
+            <w:r>
+              <w:rPr>
+                <w:sz w:val="24"/>
+                <w:szCs w:val="24"/>
+              </w:rPr>
+              <w:t xml:space="preserve"> </w:t>
+            </w:r>
+            <w:r>
+              <w:rPr>
+                <w:sz w:val="24"/>
+                <w:szCs w:val="24"/>
+              </w:rPr>
+              <w:t>A</w:t>
+            </w:r>
+            <w:r>
+              <w:rPr>
+                <w:sz w:val="24"/>
+                <w:szCs w:val="24"/>
+              </w:rPr>
+              <w:t>ssisted in “Environmental Science Capstone”, including preparing water analysis kits</w:t>
+            </w:r>
+            <w:r>
+              <w:rPr>
+                <w:sz w:val="24"/>
+                <w:szCs w:val="24"/>
+              </w:rPr>
+              <w:t xml:space="preserve"> for field work</w:t>
+            </w:r>
+            <w:r>
+              <w:rPr>
+                <w:sz w:val="24"/>
+                <w:szCs w:val="24"/>
+              </w:rPr>
+              <w:t xml:space="preserve">, </w:t>
+            </w:r>
+            <w:r>
+              <w:rPr>
+                <w:sz w:val="24"/>
+                <w:szCs w:val="24"/>
+              </w:rPr>
+              <w:t>leading field trips</w:t>
+            </w:r>
+            <w:r>
+              <w:rPr>
+                <w:sz w:val="24"/>
+                <w:szCs w:val="24"/>
+              </w:rPr>
+              <w:t xml:space="preserve"> and grading </w:t>
+            </w:r>
+            <w:r>
+              <w:rPr>
+                <w:sz w:val="24"/>
+                <w:szCs w:val="24"/>
+              </w:rPr>
+              <w:t>assignments.</w:t>
+            </w:r>
+            <w:r>
+              <w:rPr>
+                <w:sz w:val="24"/>
+                <w:szCs w:val="24"/>
+              </w:rPr>
+              <w:t xml:space="preserve"> </w:t>
+            </w:r>
+          </w:p>
+          <w:p>
+            <w:pPr>
+              <w:rPr>
+                <w:sz w:val="24"/>
+                <w:szCs w:val="24"/>
+              </w:rPr>
+            </w:pPr>
+          </w:p>
+        </w:tc>
+      </w:tr>
+      <w:tr>
+        <w:tc>
+          <w:tcPr>
+            <w:tcW w:w="4050" w:type="dxa"/>
+          </w:tcPr>
+          <w:p>
+            <w:pPr>
+              <w:rPr>
+                <w:b/>
+                <w:bCs/>
+                <w:sz w:val="24"/>
+                <w:szCs w:val="24"/>
+              </w:rPr>
+            </w:pPr>
+            <w:r>
+              <w:rPr>
+                <w:b/>
+                <w:bCs/>
+                <w:sz w:val="24"/>
+                <w:szCs w:val="24"/>
+              </w:rPr>
+              <w:lastRenderedPageBreak/>
+              <w:t xml:space="preserve">2023 Spring </w:t>
+            </w:r>
+          </w:p>
+        </w:tc>
+        <w:tc>
+          <w:tcPr>
+            <w:tcW w:w="5862" w:type="dxa"/>
+          </w:tcPr>
+          <w:p>
+            <w:pPr>
+              <w:rPr>
+                <w:sz w:val="24"/>
+                <w:szCs w:val="24"/>
+              </w:rPr>
+            </w:pPr>
+            <w:r>
+              <w:rPr>
+                <w:sz w:val="24"/>
+                <w:szCs w:val="24"/>
+              </w:rPr>
+              <w:t>Invited instructor for two lectures of the course “Geochemical Ocean Tracers” at Florida State University</w:t>
+            </w:r>
+          </w:p>
+        </w:tc>
+      </w:tr>
+      <w:tr>
+        <w:tc>
+          <w:tcPr>
+            <w:tcW w:w="4050" w:type="dxa"/>
+          </w:tcPr>
+          <w:p>
+            <w:pPr>
+              <w:rPr>
+                <w:b/>
+                <w:bCs/>
+                <w:sz w:val="24"/>
+                <w:szCs w:val="24"/>
+              </w:rPr>
+            </w:pPr>
+          </w:p>
+        </w:tc>
+        <w:tc>
+          <w:tcPr>
+            <w:tcW w:w="5862" w:type="dxa"/>
+          </w:tcPr>
+          <w:p>
+            <w:pPr>
+              <w:rPr>
+                <w:sz w:val="24"/>
+                <w:szCs w:val="24"/>
+              </w:rPr>
+            </w:pPr>
+          </w:p>
+        </w:tc>
+      </w:tr>
+      <w:tr>
+        <w:tc>
+          <w:tcPr>
+            <w:tcW w:w="4050" w:type="dxa"/>
+          </w:tcPr>
+          <w:p>
+            <w:pPr>
+              <w:rPr>
+                <w:b/>
+                <w:bCs/>
+                <w:sz w:val="24"/>
+                <w:szCs w:val="24"/>
+              </w:rPr>
+            </w:pPr>
+            <w:r>
+              <w:rPr>
+                <w:b/>
+                <w:bCs/>
+                <w:sz w:val="24"/>
+                <w:szCs w:val="24"/>
+              </w:rPr>
+              <w:t xml:space="preserve">2023 </w:t>
+            </w:r>
+            <w:r>
+              <w:rPr>
+                <w:b/>
+                <w:bCs/>
+                <w:sz w:val="24"/>
+                <w:szCs w:val="24"/>
+              </w:rPr>
+              <w:t>Spring</w:t>
+            </w:r>
+          </w:p>
+        </w:tc>
+        <w:tc>
+          <w:tcPr>
+            <w:tcW w:w="5862" w:type="dxa"/>
+          </w:tcPr>
+          <w:p>
+            <w:pPr>
+              <w:rPr>
+                <w:sz w:val="24"/>
+                <w:szCs w:val="24"/>
+              </w:rPr>
+            </w:pPr>
+            <w:r>
+              <w:rPr>
+                <w:sz w:val="24"/>
+                <w:szCs w:val="24"/>
+              </w:rPr>
+              <w:t>Teaching assistant, Florida State University</w:t>
+            </w:r>
+            <w:r>
+              <w:rPr>
+                <w:sz w:val="24"/>
+                <w:szCs w:val="24"/>
+              </w:rPr>
+              <w:t>. Assisted in “</w:t>
+            </w:r>
+            <w:r>
+              <w:rPr>
+                <w:sz w:val="24"/>
+                <w:szCs w:val="24"/>
+              </w:rPr>
+              <w:t>Introduction to Environmental Science</w:t>
+            </w:r>
+            <w:r>
+              <w:rPr>
+                <w:sz w:val="24"/>
+                <w:szCs w:val="24"/>
+              </w:rPr>
+              <w:t>”</w:t>
+            </w:r>
+          </w:p>
+          <w:p>
+            <w:pPr>
+              <w:rPr>
+                <w:sz w:val="24"/>
+                <w:szCs w:val="24"/>
+              </w:rPr>
+            </w:pPr>
+          </w:p>
+        </w:tc>
+      </w:tr>
+      <w:tr>
+        <w:tc>
+          <w:tcPr>
+            <w:tcW w:w="4050" w:type="dxa"/>
+          </w:tcPr>
+          <w:p>
+            <w:pPr>
+              <w:rPr>
+                <w:b/>
+                <w:bCs/>
+                <w:sz w:val="24"/>
+                <w:szCs w:val="24"/>
+              </w:rPr>
+            </w:pPr>
+            <w:r>
+              <w:rPr>
+                <w:b/>
+                <w:bCs/>
+                <w:sz w:val="24"/>
+                <w:szCs w:val="24"/>
+              </w:rPr>
+              <w:t>2022 Fall</w:t>
+            </w:r>
+          </w:p>
+        </w:tc>
+        <w:tc>
+          <w:tcPr>
+            <w:tcW w:w="5862" w:type="dxa"/>
+          </w:tcPr>
+          <w:p>
+            <w:pPr>
+              <w:rPr>
+                <w:sz w:val="24"/>
+                <w:szCs w:val="24"/>
+              </w:rPr>
+            </w:pPr>
+            <w:r>
+              <w:rPr>
+                <w:sz w:val="24"/>
+                <w:szCs w:val="24"/>
+              </w:rPr>
+              <w:t>Teaching assistant, Florida State University</w:t>
+            </w:r>
+            <w:r>
+              <w:rPr>
+                <w:sz w:val="24"/>
+                <w:szCs w:val="24"/>
+              </w:rPr>
+              <w:t>. Assisted in “Introduction to Environmental Science”</w:t>
+            </w:r>
+          </w:p>
+        </w:tc>
+      </w:tr>
+    </w:tbl>
+    <w:p>
+      <w:pPr>
+        <w:pBdr>
+          <w:bottom w:val="single" w:sz="6" w:space="1" w:color="1F497D" w:themeColor="text2"/>
+        </w:pBdr>
+        <w:rPr>
+          <w:b/>
+          <w:color w:val="000000" w:themeColor="text1"/>
+          <w:sz w:val="28"/>
+          <w:szCs w:val="28"/>
         </w:rPr>
       </w:pPr>
     </w:p>
@@ -4318,16 +5150,19 @@
           <w:sz w:val="24"/>
           <w:szCs w:val="24"/>
         </w:rPr>
-        <w:lastRenderedPageBreak/>
         <w:t>American Geophysical Union (AGU), American Society for Limnology and Oceanography (ASLO), US Chess Federation (rating: 1772)</w:t>
       </w:r>
     </w:p>
     <w:p>
       <w:pPr>
-        <w:rPr>
+        <w:pBdr>
+          <w:bottom w:val="single" w:sz="6" w:space="1" w:color="1F497D" w:themeColor="text2"/>
+        </w:pBdr>
+        <w:rPr>
+          <w:b/>
           <w:color w:val="000000" w:themeColor="text1"/>
-          <w:sz w:val="24"/>
-          <w:szCs w:val="24"/>
+          <w:sz w:val="28"/>
+          <w:szCs w:val="28"/>
         </w:rPr>
       </w:pPr>
     </w:p>
@@ -4415,12 +5250,138 @@
         </w:rPr>
         <w:t>Chemistry</w:t>
       </w:r>
+      <w:r>
+        <w:rPr>
+          <w:color w:val="000000" w:themeColor="text1"/>
+          <w:sz w:val="24"/>
+          <w:szCs w:val="24"/>
+        </w:rPr>
+        <w:t xml:space="preserve">, </w:t>
+      </w:r>
+      <w:r>
+        <w:rPr>
+          <w:color w:val="000000" w:themeColor="text1"/>
+          <w:sz w:val="24"/>
+          <w:szCs w:val="24"/>
+        </w:rPr>
+        <w:t>Earth System Science Data</w:t>
+      </w:r>
+      <w:r>
+        <w:rPr>
+          <w:rFonts w:hint="eastAsia"/>
+          <w:color w:val="000000" w:themeColor="text1"/>
+          <w:sz w:val="24"/>
+          <w:szCs w:val="24"/>
+        </w:rPr>
+        <w:t>,</w:t>
+      </w:r>
+      <w:r>
+        <w:rPr>
+          <w:color w:val="000000" w:themeColor="text1"/>
+          <w:sz w:val="24"/>
+          <w:szCs w:val="24"/>
+        </w:rPr>
+        <w:t xml:space="preserve"> Marine</w:t>
+      </w:r>
+      <w:r>
+        <w:rPr>
+          <w:color w:val="000000" w:themeColor="text1"/>
+          <w:sz w:val="24"/>
+          <w:szCs w:val="24"/>
+        </w:rPr>
+        <w:t xml:space="preserve"> </w:t>
+      </w:r>
+      <w:r>
+        <w:rPr>
+          <w:color w:val="000000" w:themeColor="text1"/>
+          <w:sz w:val="24"/>
+          <w:szCs w:val="24"/>
+        </w:rPr>
+        <w:t>P</w:t>
+      </w:r>
+      <w:r>
+        <w:rPr>
+          <w:color w:val="000000" w:themeColor="text1"/>
+          <w:sz w:val="24"/>
+          <w:szCs w:val="24"/>
+        </w:rPr>
+        <w:t xml:space="preserve">ollution </w:t>
+      </w:r>
+      <w:r>
+        <w:rPr>
+          <w:color w:val="000000" w:themeColor="text1"/>
+          <w:sz w:val="24"/>
+          <w:szCs w:val="24"/>
+        </w:rPr>
+        <w:t>B</w:t>
+      </w:r>
+      <w:r>
+        <w:rPr>
+          <w:color w:val="000000" w:themeColor="text1"/>
+          <w:sz w:val="24"/>
+          <w:szCs w:val="24"/>
+        </w:rPr>
+        <w:t>ulletin</w:t>
+      </w:r>
+      <w:r>
+        <w:rPr>
+          <w:color w:val="000000" w:themeColor="text1"/>
+          <w:sz w:val="24"/>
+          <w:szCs w:val="24"/>
+        </w:rPr>
+        <w:t>, S</w:t>
+      </w:r>
+      <w:r>
+        <w:rPr>
+          <w:color w:val="000000" w:themeColor="text1"/>
+          <w:sz w:val="24"/>
+          <w:szCs w:val="24"/>
+        </w:rPr>
+        <w:t xml:space="preserve">cience of the </w:t>
+      </w:r>
+      <w:r>
+        <w:rPr>
+          <w:color w:val="000000" w:themeColor="text1"/>
+          <w:sz w:val="24"/>
+          <w:szCs w:val="24"/>
+        </w:rPr>
+        <w:t>T</w:t>
+      </w:r>
+      <w:r>
+        <w:rPr>
+          <w:color w:val="000000" w:themeColor="text1"/>
+          <w:sz w:val="24"/>
+          <w:szCs w:val="24"/>
+        </w:rPr>
+        <w:t xml:space="preserve">otal </w:t>
+      </w:r>
+      <w:r>
+        <w:rPr>
+          <w:color w:val="000000" w:themeColor="text1"/>
+          <w:sz w:val="24"/>
+          <w:szCs w:val="24"/>
+        </w:rPr>
+        <w:t>E</w:t>
+      </w:r>
+      <w:r>
+        <w:rPr>
+          <w:color w:val="000000" w:themeColor="text1"/>
+          <w:sz w:val="24"/>
+          <w:szCs w:val="24"/>
+        </w:rPr>
+        <w:t>nvironment</w:t>
+      </w:r>
     </w:p>
     <w:p>
       <w:pPr>
-        <w:rPr>
-          <w:sz w:val="24"/>
-          <w:szCs w:val="24"/>
+        <w:pBdr>
+          <w:bottom w:val="single" w:sz="6" w:space="1" w:color="1F497D" w:themeColor="text2"/>
+        </w:pBdr>
+        <w:rPr>
+          <w:b/>
+          <w:color w:val="000000" w:themeColor="text1"/>
+          <w:sz w:val="28"/>
+          <w:szCs w:val="28"/>
         </w:rPr>
       </w:pPr>
     </w:p>
@@ -4475,7 +5436,6 @@
         </w:rPr>
         <w:t>2016-</w:t>
       </w:r>
-      <w:proofErr w:type="gramStart"/>
       <w:r>
         <w:rPr>
           <w:color w:val="000000" w:themeColor="text1"/>
@@ -4498,24 +5458,32 @@
           <w:sz w:val="24"/>
           <w:szCs w:val="24"/>
         </w:rPr>
-        <w:t>Second</w:t>
+        <w:t>Scholarship Award for Excellence in Academic Work</w:t>
       </w:r>
-      <w:proofErr w:type="gramEnd"/>
       <w:r>
         <w:rPr>
           <w:color w:val="000000" w:themeColor="text1"/>
           <w:sz w:val="24"/>
           <w:szCs w:val="24"/>
         </w:rPr>
-        <w:t xml:space="preserve"> Class Scholarship Award for Excellence in Academic Work</w:t>
+        <w:t>, Ocean University of China</w:t>
       </w:r>
-      <w:r>
+    </w:p>
+    <w:p>
+      <w:pPr>
         <w:rPr>
           <w:color w:val="000000" w:themeColor="text1"/>
           <w:sz w:val="24"/>
           <w:szCs w:val="24"/>
         </w:rPr>
-        <w:t xml:space="preserve"> </w:t>
+      </w:pPr>
+      <w:r>
+        <w:rPr>
+          <w:color w:val="000000" w:themeColor="text1"/>
+          <w:sz w:val="24"/>
+          <w:szCs w:val="24"/>
+        </w:rPr>
+        <w:t xml:space="preserve">2015-2016 </w:t>
       </w:r>
       <w:r>
         <w:rPr>
@@ -4524,9 +5492,33 @@
           <w:sz w:val="24"/>
           <w:szCs w:val="24"/>
         </w:rPr>
-        <w:t>(</w:t>
+        <w:t xml:space="preserve"> </w:t>
       </w:r>
-      <w:proofErr w:type="spellStart"/>
+      <w:r>
+        <w:rPr>
+          <w:color w:val="000000" w:themeColor="text1"/>
+          <w:sz w:val="24"/>
+          <w:szCs w:val="24"/>
+        </w:rPr>
+        <w:t>Scholarship Award for Excellent Students</w:t>
+      </w:r>
+      <w:r>
+        <w:rPr>
+          <w:color w:val="000000" w:themeColor="text1"/>
+          <w:sz w:val="24"/>
+          <w:szCs w:val="24"/>
+        </w:rPr>
+        <w:t>, Ocean University of China</w:t>
+      </w:r>
+    </w:p>
+    <w:p>
+      <w:pPr>
+        <w:rPr>
+          <w:color w:val="000000" w:themeColor="text1"/>
+          <w:sz w:val="24"/>
+          <w:szCs w:val="24"/>
+        </w:rPr>
+      </w:pPr>
       <w:r>
         <w:rPr>
           <w:rFonts w:hint="eastAsia"/>
@@ -4534,17 +5526,33 @@
           <w:sz w:val="24"/>
           <w:szCs w:val="24"/>
         </w:rPr>
-        <w:t>rmb</w:t>
+        <w:t xml:space="preserve">2015-2016 </w:t>
       </w:r>
-      <w:proofErr w:type="spellEnd"/>
       <w:r>
         <w:rPr>
           <w:color w:val="000000" w:themeColor="text1"/>
           <w:sz w:val="24"/>
           <w:szCs w:val="24"/>
         </w:rPr>
-        <w:t xml:space="preserve"> 2000</w:t>
+        <w:t xml:space="preserve"> Scholarship Award for Excellence in Academic Work</w:t>
       </w:r>
+      <w:r>
+        <w:rPr>
+          <w:color w:val="000000" w:themeColor="text1"/>
+          <w:sz w:val="24"/>
+          <w:szCs w:val="24"/>
+        </w:rPr>
+        <w:t>, Ocean University of China</w:t>
+      </w:r>
+    </w:p>
+    <w:p>
+      <w:pPr>
+        <w:rPr>
+          <w:color w:val="000000" w:themeColor="text1"/>
+          <w:sz w:val="24"/>
+          <w:szCs w:val="24"/>
+        </w:rPr>
+      </w:pPr>
       <w:r>
         <w:rPr>
           <w:rFonts w:hint="eastAsia"/>
@@ -4552,301 +5560,31 @@
           <w:sz w:val="24"/>
           <w:szCs w:val="24"/>
         </w:rPr>
-        <w:t>)</w:t>
+        <w:t>2014-2015  Scholarship Award for Excellence</w:t>
       </w:r>
-    </w:p>
-    <w:p>
-      <w:pPr>
+      <w:r>
         <w:rPr>
           <w:color w:val="000000" w:themeColor="text1"/>
           <w:sz w:val="24"/>
           <w:szCs w:val="24"/>
         </w:rPr>
-      </w:pPr>
+        <w:t xml:space="preserve"> in Academic Work</w:t>
+      </w:r>
       <w:r>
         <w:rPr>
           <w:color w:val="000000" w:themeColor="text1"/>
           <w:sz w:val="24"/>
           <w:szCs w:val="24"/>
         </w:rPr>
-        <w:t>2015-</w:t>
-      </w:r>
-      <w:proofErr w:type="gramStart"/>
-      <w:r>
-        <w:rPr>
-          <w:color w:val="000000" w:themeColor="text1"/>
-          <w:sz w:val="24"/>
-          <w:szCs w:val="24"/>
-        </w:rPr>
-        <w:t xml:space="preserve">2016 </w:t>
-      </w:r>
-      <w:r>
-        <w:rPr>
-          <w:rFonts w:hint="eastAsia"/>
-          <w:color w:val="000000" w:themeColor="text1"/>
-          <w:sz w:val="24"/>
-          <w:szCs w:val="24"/>
-        </w:rPr>
-        <w:t xml:space="preserve"> </w:t>
-      </w:r>
-      <w:r>
-        <w:rPr>
-          <w:color w:val="000000" w:themeColor="text1"/>
-          <w:sz w:val="24"/>
-          <w:szCs w:val="24"/>
-        </w:rPr>
-        <w:t>Scholarship</w:t>
-      </w:r>
-      <w:proofErr w:type="gramEnd"/>
-      <w:r>
-        <w:rPr>
-          <w:color w:val="000000" w:themeColor="text1"/>
-          <w:sz w:val="24"/>
-          <w:szCs w:val="24"/>
-        </w:rPr>
-        <w:t xml:space="preserve"> Award for Excellent Students</w:t>
-      </w:r>
-      <w:r>
-        <w:rPr>
-          <w:color w:val="000000" w:themeColor="text1"/>
-          <w:sz w:val="24"/>
-          <w:szCs w:val="24"/>
-        </w:rPr>
-        <w:t xml:space="preserve"> </w:t>
-      </w:r>
-      <w:r>
-        <w:rPr>
-          <w:rFonts w:hint="eastAsia"/>
-          <w:color w:val="000000" w:themeColor="text1"/>
-          <w:sz w:val="24"/>
-          <w:szCs w:val="24"/>
-        </w:rPr>
-        <w:t>(</w:t>
-      </w:r>
-      <w:proofErr w:type="spellStart"/>
-      <w:r>
-        <w:rPr>
-          <w:color w:val="000000" w:themeColor="text1"/>
-          <w:sz w:val="24"/>
-          <w:szCs w:val="24"/>
-        </w:rPr>
-        <w:t>rmb</w:t>
-      </w:r>
-      <w:proofErr w:type="spellEnd"/>
-      <w:r>
-        <w:rPr>
-          <w:color w:val="000000" w:themeColor="text1"/>
-          <w:sz w:val="24"/>
-          <w:szCs w:val="24"/>
-        </w:rPr>
-        <w:t xml:space="preserve"> 5000</w:t>
-      </w:r>
-      <w:r>
-        <w:rPr>
-          <w:rFonts w:hint="eastAsia"/>
-          <w:color w:val="000000" w:themeColor="text1"/>
-          <w:sz w:val="24"/>
-          <w:szCs w:val="24"/>
-        </w:rPr>
-        <w:t>)</w:t>
-      </w:r>
-    </w:p>
-    <w:p>
-      <w:pPr>
-        <w:rPr>
-          <w:color w:val="000000" w:themeColor="text1"/>
-          <w:sz w:val="24"/>
-          <w:szCs w:val="24"/>
-        </w:rPr>
-      </w:pPr>
-      <w:r>
-        <w:rPr>
-          <w:rFonts w:hint="eastAsia"/>
-          <w:color w:val="000000" w:themeColor="text1"/>
-          <w:sz w:val="24"/>
-          <w:szCs w:val="24"/>
-        </w:rPr>
-        <w:t>2015-</w:t>
-      </w:r>
-      <w:proofErr w:type="gramStart"/>
-      <w:r>
-        <w:rPr>
-          <w:rFonts w:hint="eastAsia"/>
-          <w:color w:val="000000" w:themeColor="text1"/>
-          <w:sz w:val="24"/>
-          <w:szCs w:val="24"/>
-        </w:rPr>
-        <w:t xml:space="preserve">2016 </w:t>
-      </w:r>
-      <w:r>
-        <w:rPr>
-          <w:color w:val="000000" w:themeColor="text1"/>
-          <w:sz w:val="24"/>
-          <w:szCs w:val="24"/>
-        </w:rPr>
-        <w:t xml:space="preserve"> Scholarship</w:t>
-      </w:r>
-      <w:proofErr w:type="gramEnd"/>
-      <w:r>
-        <w:rPr>
-          <w:color w:val="000000" w:themeColor="text1"/>
-          <w:sz w:val="24"/>
-          <w:szCs w:val="24"/>
-        </w:rPr>
-        <w:t xml:space="preserve"> Award for Excellence in Academic Work</w:t>
-      </w:r>
-      <w:r>
-        <w:rPr>
-          <w:color w:val="000000" w:themeColor="text1"/>
-          <w:sz w:val="24"/>
-          <w:szCs w:val="24"/>
-        </w:rPr>
-        <w:t xml:space="preserve"> </w:t>
-      </w:r>
-      <w:r>
-        <w:rPr>
-          <w:rFonts w:hint="eastAsia"/>
-          <w:color w:val="000000" w:themeColor="text1"/>
-          <w:sz w:val="24"/>
-          <w:szCs w:val="24"/>
-        </w:rPr>
-        <w:t>(</w:t>
-      </w:r>
-      <w:proofErr w:type="spellStart"/>
-      <w:r>
-        <w:rPr>
-          <w:rFonts w:hint="eastAsia"/>
-          <w:color w:val="000000" w:themeColor="text1"/>
-          <w:sz w:val="24"/>
-          <w:szCs w:val="24"/>
-        </w:rPr>
-        <w:t>rmb</w:t>
-      </w:r>
-      <w:proofErr w:type="spellEnd"/>
-      <w:r>
-        <w:rPr>
-          <w:color w:val="000000" w:themeColor="text1"/>
-          <w:sz w:val="24"/>
-          <w:szCs w:val="24"/>
-        </w:rPr>
-        <w:t xml:space="preserve"> 2000</w:t>
-      </w:r>
-      <w:r>
-        <w:rPr>
-          <w:rFonts w:hint="eastAsia"/>
-          <w:color w:val="000000" w:themeColor="text1"/>
-          <w:sz w:val="24"/>
-          <w:szCs w:val="24"/>
-        </w:rPr>
-        <w:t>)</w:t>
-      </w:r>
-    </w:p>
-    <w:p>
-      <w:pPr>
-        <w:rPr>
-          <w:color w:val="000000" w:themeColor="text1"/>
-          <w:sz w:val="24"/>
-          <w:szCs w:val="24"/>
-        </w:rPr>
-      </w:pPr>
-      <w:r>
-        <w:rPr>
-          <w:rFonts w:hint="eastAsia"/>
-          <w:color w:val="000000" w:themeColor="text1"/>
-          <w:sz w:val="24"/>
-          <w:szCs w:val="24"/>
-        </w:rPr>
-        <w:t>2014-</w:t>
-      </w:r>
-      <w:proofErr w:type="gramStart"/>
-      <w:r>
-        <w:rPr>
-          <w:rFonts w:hint="eastAsia"/>
-          <w:color w:val="000000" w:themeColor="text1"/>
-          <w:sz w:val="24"/>
-          <w:szCs w:val="24"/>
-        </w:rPr>
-        <w:t>2015  Scholarship</w:t>
-      </w:r>
-      <w:proofErr w:type="gramEnd"/>
-      <w:r>
-        <w:rPr>
-          <w:rFonts w:hint="eastAsia"/>
-          <w:color w:val="000000" w:themeColor="text1"/>
-          <w:sz w:val="24"/>
-          <w:szCs w:val="24"/>
-        </w:rPr>
-        <w:t xml:space="preserve"> Award for Excellence</w:t>
-      </w:r>
-      <w:r>
-        <w:rPr>
-          <w:color w:val="000000" w:themeColor="text1"/>
-          <w:sz w:val="24"/>
-          <w:szCs w:val="24"/>
-        </w:rPr>
-        <w:t xml:space="preserve"> in Academic Work</w:t>
-      </w:r>
-      <w:r>
-        <w:rPr>
-          <w:color w:val="000000" w:themeColor="text1"/>
-          <w:sz w:val="24"/>
-          <w:szCs w:val="24"/>
-        </w:rPr>
-        <w:t xml:space="preserve"> </w:t>
-      </w:r>
-      <w:r>
-        <w:rPr>
-          <w:rFonts w:hint="eastAsia"/>
-          <w:color w:val="000000" w:themeColor="text1"/>
-          <w:sz w:val="24"/>
-          <w:szCs w:val="24"/>
-        </w:rPr>
-        <w:t>(</w:t>
-      </w:r>
-      <w:proofErr w:type="spellStart"/>
-      <w:r>
-        <w:rPr>
-          <w:rFonts w:hint="eastAsia"/>
-          <w:color w:val="000000" w:themeColor="text1"/>
-          <w:sz w:val="24"/>
-          <w:szCs w:val="24"/>
-        </w:rPr>
-        <w:t>rmb</w:t>
-      </w:r>
-      <w:proofErr w:type="spellEnd"/>
-      <w:r>
-        <w:rPr>
-          <w:rFonts w:hint="eastAsia"/>
-          <w:color w:val="000000" w:themeColor="text1"/>
-          <w:sz w:val="24"/>
-          <w:szCs w:val="24"/>
-        </w:rPr>
-        <w:t xml:space="preserve"> </w:t>
-      </w:r>
-      <w:r>
-        <w:rPr>
-          <w:color w:val="000000" w:themeColor="text1"/>
-          <w:sz w:val="24"/>
-          <w:szCs w:val="24"/>
-        </w:rPr>
-        <w:t>3000</w:t>
-      </w:r>
-      <w:r>
-        <w:rPr>
-          <w:rFonts w:hint="eastAsia"/>
-          <w:color w:val="000000" w:themeColor="text1"/>
-          <w:sz w:val="24"/>
-          <w:szCs w:val="24"/>
-        </w:rPr>
-        <w:t>)</w:t>
+        <w:t>, Ocean University of China</w:t>
       </w:r>
     </w:p>
     <w:bookmarkEnd w:id="0"/>
     <w:bookmarkEnd w:id="1"/>
     <w:p/>
     <w:sectPr>
-      <w:footerReference w:type="default" r:id="rId16"/>
-      <w:pgSz w:w="11906" w:h="16838"/>
+      <w:footerReference w:type="default" r:id="rId17"/>
+      <w:pgSz w:w="12240" w:h="15840"/>
       <w:pgMar w:top="1440" w:right="991" w:bottom="1440" w:left="993" w:header="851" w:footer="801" w:gutter="0"/>
       <w:cols w:space="425"/>
       <w:docGrid w:type="lines" w:linePitch="312"/>
@@ -4876,32 +5614,49 @@
 
 <file path=word/footer1.xml><?xml version="1.0" encoding="utf-8"?>
 <w:ftr xmlns:wpc="http://schemas.microsoft.com/office/word/2010/wordprocessingCanvas" xmlns:cx="http://schemas.microsoft.com/office/drawing/2014/chartex" xmlns:cx1="http://schemas.microsoft.com/office/drawing/2015/9/8/chartex" xmlns:cx2="http://schemas.microsoft.com/office/drawing/2015/10/21/chartex" xmlns:cx3="http://schemas.microsoft.com/office/drawing/2016/5/9/chartex" xmlns:cx4="http://schemas.microsoft.com/office/drawing/2016/5/10/chartex" xmlns:cx5="http://schemas.microsoft.com/office/drawing/2016/5/11/chartex" xmlns:cx6="http://schemas.microsoft.com/office/drawing/2016/5/12/chartex" xmlns:cx7="http://schemas.microsoft.com/office/drawing/2016/5/13/chartex" xmlns:cx8="http://schemas.microsoft.com/office/drawing/2016/5/14/chartex" xmlns:mc="http://schemas.openxmlformats.org/markup-compatibility/2006" xmlns:aink="http://schemas.microsoft.com/office/drawing/2016/ink" xmlns:am3d="http://schemas.microsoft.com/office/drawing/2017/model3d" xmlns:o="urn:schemas-microsoft-com:office:office" xmlns:oel="http://schemas.microsoft.com/office/2019/extlst" xmlns:r="http://schemas.openxmlformats.org/officeDocument/2006/relationships" xmlns:m="http://schemas.openxmlformats.org/officeDocument/2006/math" xmlns:v="urn:schemas-microsoft-com:vml" xmlns:wp14="http://schemas.microsoft.com/office/word/2010/wordprocessingDrawing" xmlns:wp="http://schemas.openxmlformats.org/drawingml/2006/wordprocessingDrawing" xmlns:w10="urn:schemas-microsoft-com:office:word" xmlns:w="http://schemas.openxmlformats.org/wordprocessingml/2006/main" xmlns:w14="http://schemas.microsoft.com/office/word/2010/wordml" xmlns:w15="http://schemas.microsoft.com/office/word/2012/wordml" xmlns:w16cex="http://schemas.microsoft.com/office/word/2018/wordml/cex" xmlns:w16cid="http://schemas.microsoft.com/office/word/2016/wordml/cid" xmlns:w16="http://schemas.microsoft.com/office/word/2018/wordml" xmlns:w16sdtdh="http://schemas.microsoft.com/office/word/2020/wordml/sdtdatahash" xmlns:w16se="http://schemas.microsoft.com/office/word/2015/wordml/symex" xmlns:wpg="http://schemas.microsoft.com/office/word/2010/wordprocessingGroup" xmlns:wpi="http://schemas.microsoft.com/office/word/2010/wordprocessingInk" xmlns:wne="http://schemas.microsoft.com/office/word/2006/wordml" xmlns:wps="http://schemas.microsoft.com/office/word/2010/wordprocessingShape" mc:Ignorable="w14 w15 w16se w16cid w16 w16cex w16sdtdh wp14">
-  <w:p>
-    <w:pPr>
-      <w:pStyle w:val="Footer"/>
-    </w:pPr>
-    <w:r>
-      <w:t xml:space="preserve">Zhou CV updated on </w:t>
-    </w:r>
-    <w:r>
-      <w:fldChar w:fldCharType="begin"/>
-    </w:r>
-    <w:r>
-      <w:instrText xml:space="preserve"> DATE \@ "M/d/yyyy" </w:instrText>
-    </w:r>
-    <w:r>
-      <w:fldChar w:fldCharType="separate"/>
-    </w:r>
-    <w:r>
+  <w:sdt>
+    <w:sdtPr>
+      <w:id w:val="-390116465"/>
+      <w:docPartObj>
+        <w:docPartGallery w:val="Page Numbers (Bottom of Page)"/>
+        <w:docPartUnique/>
+      </w:docPartObj>
+    </w:sdtPr>
+    <w:sdtEndPr>
       <w:rPr>
         <w:noProof/>
       </w:rPr>
-      <w:t>9/4/2023</w:t>
-    </w:r>
-    <w:r>
-      <w:fldChar w:fldCharType="end"/>
-    </w:r>
-  </w:p>
+    </w:sdtEndPr>
+    <w:sdtContent>
+      <w:p>
+        <w:pPr>
+          <w:pStyle w:val="Footer"/>
+          <w:jc w:val="center"/>
+        </w:pPr>
+        <w:r>
+          <w:fldChar w:fldCharType="begin"/>
+        </w:r>
+        <w:r>
+          <w:instrText xml:space="preserve"> PAGE   \* MERGEFORMAT </w:instrText>
+        </w:r>
+        <w:r>
+          <w:fldChar w:fldCharType="separate"/>
+        </w:r>
+        <w:r>
+          <w:rPr>
+            <w:noProof/>
+          </w:rPr>
+          <w:t>2</w:t>
+        </w:r>
+        <w:r>
+          <w:rPr>
+            <w:noProof/>
+          </w:rPr>
+          <w:fldChar w:fldCharType="end"/>
+        </w:r>
+      </w:p>
+    </w:sdtContent>
+  </w:sdt>
   <w:p>
     <w:pPr>
       <w:pStyle w:val="Footer"/>
@@ -4953,7 +5708,7 @@
         <v:path o:extrusionok="f" gradientshapeok="t" o:connecttype="rect"/>
         <o:lock v:ext="edit" aspectratio="t"/>
       </v:shapetype>
-      <v:shape id="_x0000_i1042" type="#_x0000_t75" style="width:11.25pt;height:11.25pt" o:bullet="t">
+      <v:shape id="_x0000_i1027" type="#_x0000_t75" style="width:11.85pt;height:11.85pt" o:bullet="t">
         <v:imagedata r:id="rId1" o:title="mso786E"/>
       </v:shape>
     </w:pict>

</xml_diff>